<commit_message>
v04: Until page 20 except perc
</commit_message>
<xml_diff>
--- a/2 Proofreading and Review/LARA Mosaic Maze- Errata_v1 (Page 1-60).docx
+++ b/2 Proofreading and Review/LARA Mosaic Maze- Errata_v1 (Page 1-60).docx
@@ -1112,7 +1112,13 @@
               <w:jc w:val="center"/>
             </w:pPr>
             <w:r>
+              <w:t>Perc II (</w:t>
+            </w:r>
+            <w:r>
               <w:t>Marimba</w:t>
+            </w:r>
+            <w:r>
+              <w:t>)</w:t>
             </w:r>
           </w:p>
         </w:tc>
@@ -1289,6 +1295,12 @@
             <w:pPr>
               <w:jc w:val="center"/>
             </w:pPr>
+            <w:r>
+              <w:t>Harp</w:t>
+            </w:r>
+            <w:r>
+              <w:t>, Piano</w:t>
+            </w:r>
           </w:p>
         </w:tc>
         <w:tc>
@@ -1303,6 +1315,13 @@
                 <w:bCs/>
               </w:rPr>
             </w:pPr>
+            <w:r>
+              <w:rPr>
+                <w:rFonts w:ascii="Times" w:eastAsia="Times" w:hAnsi="Times" w:cs="Times"/>
+                <w:bCs/>
+              </w:rPr>
+              <w:t>30</w:t>
+            </w:r>
           </w:p>
         </w:tc>
         <w:tc>
@@ -1316,6 +1335,29 @@
                 <w:bCs/>
               </w:rPr>
             </w:pPr>
+            <w:r>
+              <w:rPr>
+                <w:rFonts w:ascii="Times" w:eastAsia="Times" w:hAnsi="Times" w:cs="Times"/>
+                <w:bCs/>
+              </w:rPr>
+              <w:t xml:space="preserve">This is at </w:t>
+            </w:r>
+            <w:r>
+              <w:rPr>
+                <w:rFonts w:ascii="Times" w:eastAsia="Times" w:hAnsi="Times" w:cs="Times"/>
+                <w:b/>
+                <w:i/>
+                <w:iCs/>
+              </w:rPr>
+              <w:t>ff</w:t>
+            </w:r>
+            <w:r>
+              <w:rPr>
+                <w:rFonts w:ascii="Times" w:eastAsia="Times" w:hAnsi="Times" w:cs="Times"/>
+                <w:bCs/>
+              </w:rPr>
+              <w:t>?</w:t>
+            </w:r>
           </w:p>
         </w:tc>
         <w:tc>
@@ -1345,6 +1387,9 @@
             <w:pPr>
               <w:jc w:val="center"/>
             </w:pPr>
+            <w:r>
+              <w:t>Perc II</w:t>
+            </w:r>
           </w:p>
         </w:tc>
         <w:tc>
@@ -1359,6 +1404,13 @@
                 <w:bCs/>
               </w:rPr>
             </w:pPr>
+            <w:r>
+              <w:rPr>
+                <w:rFonts w:ascii="Times" w:eastAsia="Times" w:hAnsi="Times" w:cs="Times"/>
+                <w:bCs/>
+              </w:rPr>
+              <w:t>32</w:t>
+            </w:r>
           </w:p>
         </w:tc>
         <w:tc>
@@ -1372,6 +1424,13 @@
                 <w:bCs/>
               </w:rPr>
             </w:pPr>
+            <w:r>
+              <w:rPr>
+                <w:rFonts w:ascii="Times" w:eastAsia="Times" w:hAnsi="Times" w:cs="Times"/>
+                <w:bCs/>
+              </w:rPr>
+              <w:t>Could you check the rhythm in this first beat?</w:t>
+            </w:r>
           </w:p>
         </w:tc>
         <w:tc>
@@ -1401,6 +1460,9 @@
             <w:pPr>
               <w:jc w:val="center"/>
             </w:pPr>
+            <w:r>
+              <w:t>Piano</w:t>
+            </w:r>
           </w:p>
         </w:tc>
         <w:tc>
@@ -1415,6 +1477,13 @@
                 <w:bCs/>
               </w:rPr>
             </w:pPr>
+            <w:r>
+              <w:rPr>
+                <w:rFonts w:ascii="Times" w:eastAsia="Times" w:hAnsi="Times" w:cs="Times"/>
+                <w:bCs/>
+              </w:rPr>
+              <w:t>35</w:t>
+            </w:r>
           </w:p>
         </w:tc>
         <w:tc>
@@ -1428,6 +1497,28 @@
                 <w:bCs/>
               </w:rPr>
             </w:pPr>
+            <w:r>
+              <w:rPr>
+                <w:rFonts w:ascii="Times" w:eastAsia="Times" w:hAnsi="Times" w:cs="Times"/>
+                <w:bCs/>
+              </w:rPr>
+              <w:t>LH: Could you check the rhythm for the 3</w:t>
+            </w:r>
+            <w:r>
+              <w:rPr>
+                <w:rFonts w:ascii="Times" w:eastAsia="Times" w:hAnsi="Times" w:cs="Times"/>
+                <w:bCs/>
+                <w:vertAlign w:val="superscript"/>
+              </w:rPr>
+              <w:t>rd</w:t>
+            </w:r>
+            <w:r>
+              <w:rPr>
+                <w:rFonts w:ascii="Times" w:eastAsia="Times" w:hAnsi="Times" w:cs="Times"/>
+                <w:bCs/>
+              </w:rPr>
+              <w:t xml:space="preserve"> beat?</w:t>
+            </w:r>
           </w:p>
         </w:tc>
         <w:tc>
@@ -1457,6 +1548,14 @@
             <w:pPr>
               <w:jc w:val="center"/>
             </w:pPr>
+            <w:proofErr w:type="spellStart"/>
+            <w:r>
+              <w:t>Vln</w:t>
+            </w:r>
+            <w:proofErr w:type="spellEnd"/>
+            <w:r>
+              <w:t xml:space="preserve"> II</w:t>
+            </w:r>
           </w:p>
         </w:tc>
         <w:tc>
@@ -1471,6 +1570,13 @@
                 <w:bCs/>
               </w:rPr>
             </w:pPr>
+            <w:r>
+              <w:rPr>
+                <w:rFonts w:ascii="Times" w:eastAsia="Times" w:hAnsi="Times" w:cs="Times"/>
+                <w:bCs/>
+              </w:rPr>
+              <w:t>44-46</w:t>
+            </w:r>
           </w:p>
         </w:tc>
         <w:tc>
@@ -1484,6 +1590,86 @@
                 <w:bCs/>
               </w:rPr>
             </w:pPr>
+            <w:r>
+              <w:rPr>
+                <w:rFonts w:ascii="Times" w:eastAsia="Times" w:hAnsi="Times" w:cs="Times"/>
+                <w:bCs/>
+              </w:rPr>
+              <w:t>Missing end of diminuendo. Is what I’ve written correct?</w:t>
+            </w:r>
+          </w:p>
+        </w:tc>
+        <w:tc>
+          <w:tcPr>
+            <w:tcW w:w="2711" w:type="dxa"/>
+          </w:tcPr>
+          <w:p>
+            <w:pPr>
+              <w:jc w:val="center"/>
+              <w:rPr>
+                <w:rFonts w:ascii="Times" w:eastAsia="Times" w:hAnsi="Times" w:cs="Times"/>
+                <w:bCs/>
+              </w:rPr>
+            </w:pPr>
+          </w:p>
+        </w:tc>
+      </w:tr>
+      <w:tr>
+        <w:trPr>
+          <w:trHeight w:val="552"/>
+        </w:trPr>
+        <w:tc>
+          <w:tcPr>
+            <w:tcW w:w="1782" w:type="dxa"/>
+          </w:tcPr>
+          <w:p>
+            <w:pPr>
+              <w:jc w:val="center"/>
+            </w:pPr>
+            <w:r>
+              <w:t>Sax</w:t>
+            </w:r>
+          </w:p>
+        </w:tc>
+        <w:tc>
+          <w:tcPr>
+            <w:tcW w:w="913" w:type="dxa"/>
+          </w:tcPr>
+          <w:p>
+            <w:pPr>
+              <w:jc w:val="center"/>
+              <w:rPr>
+                <w:rFonts w:ascii="Times" w:eastAsia="Times" w:hAnsi="Times" w:cs="Times"/>
+                <w:bCs/>
+              </w:rPr>
+            </w:pPr>
+            <w:r>
+              <w:rPr>
+                <w:rFonts w:ascii="Times" w:eastAsia="Times" w:hAnsi="Times" w:cs="Times"/>
+                <w:bCs/>
+              </w:rPr>
+              <w:t>45</w:t>
+            </w:r>
+          </w:p>
+        </w:tc>
+        <w:tc>
+          <w:tcPr>
+            <w:tcW w:w="3679" w:type="dxa"/>
+          </w:tcPr>
+          <w:p>
+            <w:pPr>
+              <w:rPr>
+                <w:rFonts w:ascii="Times" w:eastAsia="Times" w:hAnsi="Times" w:cs="Times"/>
+                <w:bCs/>
+              </w:rPr>
+            </w:pPr>
+            <w:r>
+              <w:rPr>
+                <w:rFonts w:ascii="Times" w:eastAsia="Times" w:hAnsi="Times" w:cs="Times"/>
+                <w:bCs/>
+              </w:rPr>
+              <w:t>Is this the correct rhythm?</w:t>
+            </w:r>
           </w:p>
         </w:tc>
         <w:tc>
@@ -1587,7 +1773,6 @@
           <w:b/>
           <w:bCs/>
         </w:rPr>
-        <w:lastRenderedPageBreak/>
         <w:t>Additional Notes</w:t>
       </w:r>
     </w:p>

</xml_diff>

<commit_message>
V05: Engraved until page 43. Proofread until page 43.
</commit_message>
<xml_diff>
--- a/2 Proofreading and Review/LARA Mosaic Maze- Errata_v1 (Page 1-60).docx
+++ b/2 Proofreading and Review/LARA Mosaic Maze- Errata_v1 (Page 1-60).docx
@@ -896,7 +896,14 @@
                 <w:rFonts w:ascii="Times" w:eastAsia="Times" w:hAnsi="Times" w:cs="Times"/>
                 <w:bCs/>
               </w:rPr>
-              <w:t xml:space="preserve"> like in piano/harp?</w:t>
+              <w:t xml:space="preserve"> like in piano/harp</w:t>
+            </w:r>
+            <w:r>
+              <w:rPr>
+                <w:rFonts w:ascii="Times" w:eastAsia="Times" w:hAnsi="Times" w:cs="Times"/>
+                <w:bCs/>
+              </w:rPr>
+              <w:t>, with an accent in m.12?</w:t>
             </w:r>
           </w:p>
         </w:tc>
@@ -938,6 +945,13 @@
               </w:rPr>
               <w:t>Harp</w:t>
             </w:r>
+            <w:r>
+              <w:rPr>
+                <w:rFonts w:ascii="Times" w:eastAsia="Times" w:hAnsi="Times" w:cs="Times"/>
+                <w:bCs/>
+              </w:rPr>
+              <w:t>, Piano</w:t>
+            </w:r>
           </w:p>
         </w:tc>
         <w:tc>
@@ -999,7 +1013,28 @@
                 <w:rFonts w:ascii="Times" w:eastAsia="Times" w:hAnsi="Times" w:cs="Times"/>
                 <w:bCs/>
               </w:rPr>
-              <w:t>. Let me know if we should remove that.</w:t>
+              <w:t xml:space="preserve">. Let me know if we should </w:t>
+            </w:r>
+            <w:r>
+              <w:rPr>
+                <w:rFonts w:ascii="Times" w:eastAsia="Times" w:hAnsi="Times" w:cs="Times"/>
+                <w:bCs/>
+              </w:rPr>
+              <w:t>keep</w:t>
+            </w:r>
+            <w:r>
+              <w:rPr>
+                <w:rFonts w:ascii="Times" w:eastAsia="Times" w:hAnsi="Times" w:cs="Times"/>
+                <w:bCs/>
+              </w:rPr>
+              <w:t xml:space="preserve"> that.</w:t>
+            </w:r>
+            <w:r>
+              <w:rPr>
+                <w:rFonts w:ascii="Times" w:eastAsia="Times" w:hAnsi="Times" w:cs="Times"/>
+                <w:bCs/>
+              </w:rPr>
+              <w:t xml:space="preserve"> Same for Marimba?</w:t>
             </w:r>
           </w:p>
         </w:tc>
@@ -1032,12 +1067,14 @@
               <w:rPr>
                 <w:rFonts w:ascii="Times" w:eastAsia="Times" w:hAnsi="Times" w:cs="Times"/>
                 <w:bCs/>
-              </w:rPr>
-            </w:pPr>
-            <w:r>
-              <w:rPr>
-                <w:rFonts w:ascii="Times" w:eastAsia="Times" w:hAnsi="Times" w:cs="Times"/>
-                <w:bCs/>
+                <w:color w:val="ED7D31" w:themeColor="accent2"/>
+              </w:rPr>
+            </w:pPr>
+            <w:r>
+              <w:rPr>
+                <w:rFonts w:ascii="Times" w:eastAsia="Times" w:hAnsi="Times" w:cs="Times"/>
+                <w:bCs/>
+                <w:color w:val="ED7D31" w:themeColor="accent2"/>
               </w:rPr>
               <w:t xml:space="preserve">Harp </w:t>
             </w:r>
@@ -1053,12 +1090,14 @@
               <w:rPr>
                 <w:rFonts w:ascii="Times" w:eastAsia="Times" w:hAnsi="Times" w:cs="Times"/>
                 <w:bCs/>
-              </w:rPr>
-            </w:pPr>
-            <w:r>
-              <w:rPr>
-                <w:rFonts w:ascii="Times" w:eastAsia="Times" w:hAnsi="Times" w:cs="Times"/>
-                <w:bCs/>
+                <w:color w:val="ED7D31" w:themeColor="accent2"/>
+              </w:rPr>
+            </w:pPr>
+            <w:r>
+              <w:rPr>
+                <w:rFonts w:ascii="Times" w:eastAsia="Times" w:hAnsi="Times" w:cs="Times"/>
+                <w:bCs/>
+                <w:color w:val="ED7D31" w:themeColor="accent2"/>
               </w:rPr>
               <w:t>16</w:t>
             </w:r>
@@ -1073,12 +1112,14 @@
               <w:rPr>
                 <w:rFonts w:ascii="Times" w:eastAsia="Times" w:hAnsi="Times" w:cs="Times"/>
                 <w:bCs/>
-              </w:rPr>
-            </w:pPr>
-            <w:r>
-              <w:rPr>
-                <w:rFonts w:ascii="Times" w:eastAsia="Times" w:hAnsi="Times" w:cs="Times"/>
-                <w:bCs/>
+                <w:color w:val="ED7D31" w:themeColor="accent2"/>
+              </w:rPr>
+            </w:pPr>
+            <w:r>
+              <w:rPr>
+                <w:rFonts w:ascii="Times" w:eastAsia="Times" w:hAnsi="Times" w:cs="Times"/>
+                <w:bCs/>
+                <w:color w:val="ED7D31" w:themeColor="accent2"/>
               </w:rPr>
               <w:t>Last beat RH – I’m assuming you meant all notes ¼ flat here.</w:t>
             </w:r>
@@ -1141,6 +1182,13 @@
               </w:rPr>
               <w:t>18</w:t>
             </w:r>
+            <w:r>
+              <w:rPr>
+                <w:rFonts w:ascii="Times" w:eastAsia="Times" w:hAnsi="Times" w:cs="Times"/>
+                <w:bCs/>
+              </w:rPr>
+              <w:t>-19</w:t>
+            </w:r>
           </w:p>
         </w:tc>
         <w:tc>
@@ -1191,7 +1239,14 @@
                 <w:rFonts w:ascii="Times" w:eastAsia="Times" w:hAnsi="Times" w:cs="Times"/>
                 <w:bCs/>
               </w:rPr>
-              <w:t xml:space="preserve"> here like in piano/harp?</w:t>
+              <w:t xml:space="preserve"> here like in piano/harp</w:t>
+            </w:r>
+            <w:r>
+              <w:rPr>
+                <w:rFonts w:ascii="Times" w:eastAsia="Times" w:hAnsi="Times" w:cs="Times"/>
+                <w:bCs/>
+              </w:rPr>
+              <w:t>, with an accent in m.19?</w:t>
             </w:r>
           </w:p>
         </w:tc>
@@ -1223,7 +1278,7 @@
               <w:jc w:val="center"/>
             </w:pPr>
             <w:r>
-              <w:t>Piano</w:t>
+              <w:t>Harp</w:t>
             </w:r>
           </w:p>
         </w:tc>
@@ -1244,7 +1299,7 @@
                 <w:rFonts w:ascii="Times" w:eastAsia="Times" w:hAnsi="Times" w:cs="Times"/>
                 <w:bCs/>
               </w:rPr>
-              <w:t>29</w:t>
+              <w:t>19-29</w:t>
             </w:r>
           </w:p>
         </w:tc>
@@ -1264,7 +1319,7 @@
                 <w:rFonts w:ascii="Times" w:eastAsia="Times" w:hAnsi="Times" w:cs="Times"/>
                 <w:bCs/>
               </w:rPr>
-              <w:t>Should the pedal hold continue till this bar or till end of 28?</w:t>
+              <w:t>Should we add dampen signs to match the piano for this passage?</w:t>
             </w:r>
           </w:p>
         </w:tc>
@@ -1296,10 +1351,7 @@
               <w:jc w:val="center"/>
             </w:pPr>
             <w:r>
-              <w:t>Harp</w:t>
-            </w:r>
-            <w:r>
-              <w:t>, Piano</w:t>
+              <w:t>Piano</w:t>
             </w:r>
           </w:p>
         </w:tc>
@@ -1320,7 +1372,7 @@
                 <w:rFonts w:ascii="Times" w:eastAsia="Times" w:hAnsi="Times" w:cs="Times"/>
                 <w:bCs/>
               </w:rPr>
-              <w:t>30</w:t>
+              <w:t>29</w:t>
             </w:r>
           </w:p>
         </w:tc>
@@ -1340,23 +1392,7 @@
                 <w:rFonts w:ascii="Times" w:eastAsia="Times" w:hAnsi="Times" w:cs="Times"/>
                 <w:bCs/>
               </w:rPr>
-              <w:t xml:space="preserve">This is at </w:t>
-            </w:r>
-            <w:r>
-              <w:rPr>
-                <w:rFonts w:ascii="Times" w:eastAsia="Times" w:hAnsi="Times" w:cs="Times"/>
-                <w:b/>
-                <w:i/>
-                <w:iCs/>
-              </w:rPr>
-              <w:t>ff</w:t>
-            </w:r>
-            <w:r>
-              <w:rPr>
-                <w:rFonts w:ascii="Times" w:eastAsia="Times" w:hAnsi="Times" w:cs="Times"/>
-                <w:bCs/>
-              </w:rPr>
-              <w:t>?</w:t>
+              <w:t>Should the pedal hold continue till this bar or till end of 28?</w:t>
             </w:r>
           </w:p>
         </w:tc>
@@ -1386,9 +1422,21 @@
           <w:p>
             <w:pPr>
               <w:jc w:val="center"/>
-            </w:pPr>
-            <w:r>
-              <w:t>Perc II</w:t>
+              <w:rPr>
+                <w:color w:val="ED7D31" w:themeColor="accent2"/>
+              </w:rPr>
+            </w:pPr>
+            <w:r>
+              <w:rPr>
+                <w:color w:val="ED7D31" w:themeColor="accent2"/>
+              </w:rPr>
+              <w:t>Harp</w:t>
+            </w:r>
+            <w:r>
+              <w:rPr>
+                <w:color w:val="ED7D31" w:themeColor="accent2"/>
+              </w:rPr>
+              <w:t>, Piano</w:t>
             </w:r>
           </w:p>
         </w:tc>
@@ -1402,14 +1450,16 @@
               <w:rPr>
                 <w:rFonts w:ascii="Times" w:eastAsia="Times" w:hAnsi="Times" w:cs="Times"/>
                 <w:bCs/>
-              </w:rPr>
-            </w:pPr>
-            <w:r>
-              <w:rPr>
-                <w:rFonts w:ascii="Times" w:eastAsia="Times" w:hAnsi="Times" w:cs="Times"/>
-                <w:bCs/>
-              </w:rPr>
-              <w:t>32</w:t>
+                <w:color w:val="ED7D31" w:themeColor="accent2"/>
+              </w:rPr>
+            </w:pPr>
+            <w:r>
+              <w:rPr>
+                <w:rFonts w:ascii="Times" w:eastAsia="Times" w:hAnsi="Times" w:cs="Times"/>
+                <w:bCs/>
+                <w:color w:val="ED7D31" w:themeColor="accent2"/>
+              </w:rPr>
+              <w:t>30</w:t>
             </w:r>
           </w:p>
         </w:tc>
@@ -1422,14 +1472,34 @@
               <w:rPr>
                 <w:rFonts w:ascii="Times" w:eastAsia="Times" w:hAnsi="Times" w:cs="Times"/>
                 <w:bCs/>
-              </w:rPr>
-            </w:pPr>
-            <w:r>
-              <w:rPr>
-                <w:rFonts w:ascii="Times" w:eastAsia="Times" w:hAnsi="Times" w:cs="Times"/>
-                <w:bCs/>
-              </w:rPr>
-              <w:t>Could you check the rhythm in this first beat?</w:t>
+                <w:color w:val="ED7D31" w:themeColor="accent2"/>
+              </w:rPr>
+            </w:pPr>
+            <w:r>
+              <w:rPr>
+                <w:rFonts w:ascii="Times" w:eastAsia="Times" w:hAnsi="Times" w:cs="Times"/>
+                <w:bCs/>
+                <w:color w:val="ED7D31" w:themeColor="accent2"/>
+              </w:rPr>
+              <w:t xml:space="preserve">Added </w:t>
+            </w:r>
+            <w:r>
+              <w:rPr>
+                <w:rFonts w:ascii="Times" w:eastAsia="Times" w:hAnsi="Times" w:cs="Times"/>
+                <w:b/>
+                <w:i/>
+                <w:iCs/>
+                <w:color w:val="ED7D31" w:themeColor="accent2"/>
+              </w:rPr>
+              <w:t>ff</w:t>
+            </w:r>
+            <w:r>
+              <w:rPr>
+                <w:rFonts w:ascii="Times" w:eastAsia="Times" w:hAnsi="Times" w:cs="Times"/>
+                <w:bCs/>
+                <w:color w:val="ED7D31" w:themeColor="accent2"/>
+              </w:rPr>
+              <w:t>, and articulation for Harp LH</w:t>
             </w:r>
           </w:p>
         </w:tc>
@@ -1461,7 +1531,7 @@
               <w:jc w:val="center"/>
             </w:pPr>
             <w:r>
-              <w:t>Piano</w:t>
+              <w:t>Perc II</w:t>
             </w:r>
           </w:p>
         </w:tc>
@@ -1482,7 +1552,7 @@
                 <w:rFonts w:ascii="Times" w:eastAsia="Times" w:hAnsi="Times" w:cs="Times"/>
                 <w:bCs/>
               </w:rPr>
-              <w:t>35</w:t>
+              <w:t>32</w:t>
             </w:r>
           </w:p>
         </w:tc>
@@ -1502,22 +1572,7 @@
                 <w:rFonts w:ascii="Times" w:eastAsia="Times" w:hAnsi="Times" w:cs="Times"/>
                 <w:bCs/>
               </w:rPr>
-              <w:t>LH: Could you check the rhythm for the 3</w:t>
-            </w:r>
-            <w:r>
-              <w:rPr>
-                <w:rFonts w:ascii="Times" w:eastAsia="Times" w:hAnsi="Times" w:cs="Times"/>
-                <w:bCs/>
-                <w:vertAlign w:val="superscript"/>
-              </w:rPr>
-              <w:t>rd</w:t>
-            </w:r>
-            <w:r>
-              <w:rPr>
-                <w:rFonts w:ascii="Times" w:eastAsia="Times" w:hAnsi="Times" w:cs="Times"/>
-                <w:bCs/>
-              </w:rPr>
-              <w:t xml:space="preserve"> beat?</w:t>
+              <w:t>Could you check the rhythm in this first beat?</w:t>
             </w:r>
           </w:p>
         </w:tc>
@@ -1547,14 +1602,15 @@
           <w:p>
             <w:pPr>
               <w:jc w:val="center"/>
-            </w:pPr>
-            <w:proofErr w:type="spellStart"/>
-            <w:r>
-              <w:t>Vln</w:t>
-            </w:r>
-            <w:proofErr w:type="spellEnd"/>
-            <w:r>
-              <w:t xml:space="preserve"> II</w:t>
+              <w:rPr>
+                <w:color w:val="ED7D31" w:themeColor="accent2"/>
+              </w:rPr>
+            </w:pPr>
+            <w:r>
+              <w:rPr>
+                <w:color w:val="ED7D31" w:themeColor="accent2"/>
+              </w:rPr>
+              <w:t>Perc. II</w:t>
             </w:r>
           </w:p>
         </w:tc>
@@ -1568,14 +1624,16 @@
               <w:rPr>
                 <w:rFonts w:ascii="Times" w:eastAsia="Times" w:hAnsi="Times" w:cs="Times"/>
                 <w:bCs/>
-              </w:rPr>
-            </w:pPr>
-            <w:r>
-              <w:rPr>
-                <w:rFonts w:ascii="Times" w:eastAsia="Times" w:hAnsi="Times" w:cs="Times"/>
-                <w:bCs/>
-              </w:rPr>
-              <w:t>44-46</w:t>
+                <w:color w:val="ED7D31" w:themeColor="accent2"/>
+              </w:rPr>
+            </w:pPr>
+            <w:r>
+              <w:rPr>
+                <w:rFonts w:ascii="Times" w:eastAsia="Times" w:hAnsi="Times" w:cs="Times"/>
+                <w:bCs/>
+                <w:color w:val="ED7D31" w:themeColor="accent2"/>
+              </w:rPr>
+              <w:t>33</w:t>
             </w:r>
           </w:p>
         </w:tc>
@@ -1588,14 +1646,16 @@
               <w:rPr>
                 <w:rFonts w:ascii="Times" w:eastAsia="Times" w:hAnsi="Times" w:cs="Times"/>
                 <w:bCs/>
-              </w:rPr>
-            </w:pPr>
-            <w:r>
-              <w:rPr>
-                <w:rFonts w:ascii="Times" w:eastAsia="Times" w:hAnsi="Times" w:cs="Times"/>
-                <w:bCs/>
-              </w:rPr>
-              <w:t>Missing end of diminuendo. Is what I’ve written correct?</w:t>
+                <w:color w:val="ED7D31" w:themeColor="accent2"/>
+              </w:rPr>
+            </w:pPr>
+            <w:r>
+              <w:rPr>
+                <w:rFonts w:ascii="Times" w:eastAsia="Times" w:hAnsi="Times" w:cs="Times"/>
+                <w:bCs/>
+                <w:color w:val="ED7D31" w:themeColor="accent2"/>
+              </w:rPr>
+              <w:t>Adjusted grouping of last beat to be 2+2+3</w:t>
             </w:r>
           </w:p>
         </w:tc>
@@ -1625,6 +1685,578 @@
           <w:p>
             <w:pPr>
               <w:jc w:val="center"/>
+              <w:rPr>
+                <w:color w:val="ED7D31" w:themeColor="accent2"/>
+              </w:rPr>
+            </w:pPr>
+            <w:r>
+              <w:rPr>
+                <w:color w:val="ED7D31" w:themeColor="accent2"/>
+              </w:rPr>
+              <w:t>Perc. I</w:t>
+            </w:r>
+          </w:p>
+        </w:tc>
+        <w:tc>
+          <w:tcPr>
+            <w:tcW w:w="913" w:type="dxa"/>
+          </w:tcPr>
+          <w:p>
+            <w:pPr>
+              <w:jc w:val="center"/>
+              <w:rPr>
+                <w:rFonts w:ascii="Times" w:eastAsia="Times" w:hAnsi="Times" w:cs="Times"/>
+                <w:bCs/>
+                <w:color w:val="ED7D31" w:themeColor="accent2"/>
+              </w:rPr>
+            </w:pPr>
+            <w:r>
+              <w:rPr>
+                <w:rFonts w:ascii="Times" w:eastAsia="Times" w:hAnsi="Times" w:cs="Times"/>
+                <w:bCs/>
+                <w:color w:val="ED7D31" w:themeColor="accent2"/>
+              </w:rPr>
+              <w:t>35</w:t>
+            </w:r>
+          </w:p>
+        </w:tc>
+        <w:tc>
+          <w:tcPr>
+            <w:tcW w:w="3679" w:type="dxa"/>
+          </w:tcPr>
+          <w:p>
+            <w:pPr>
+              <w:rPr>
+                <w:rFonts w:ascii="Times" w:eastAsia="Times" w:hAnsi="Times" w:cs="Times"/>
+                <w:bCs/>
+                <w:color w:val="ED7D31" w:themeColor="accent2"/>
+              </w:rPr>
+            </w:pPr>
+            <w:r>
+              <w:rPr>
+                <w:rFonts w:ascii="Times" w:eastAsia="Times" w:hAnsi="Times" w:cs="Times"/>
+                <w:bCs/>
+                <w:color w:val="ED7D31" w:themeColor="accent2"/>
+              </w:rPr>
+              <w:t>Added articulation</w:t>
+            </w:r>
+          </w:p>
+        </w:tc>
+        <w:tc>
+          <w:tcPr>
+            <w:tcW w:w="2711" w:type="dxa"/>
+          </w:tcPr>
+          <w:p>
+            <w:pPr>
+              <w:jc w:val="center"/>
+              <w:rPr>
+                <w:rFonts w:ascii="Times" w:eastAsia="Times" w:hAnsi="Times" w:cs="Times"/>
+                <w:bCs/>
+              </w:rPr>
+            </w:pPr>
+          </w:p>
+        </w:tc>
+      </w:tr>
+      <w:tr>
+        <w:trPr>
+          <w:trHeight w:val="552"/>
+        </w:trPr>
+        <w:tc>
+          <w:tcPr>
+            <w:tcW w:w="1782" w:type="dxa"/>
+          </w:tcPr>
+          <w:p>
+            <w:pPr>
+              <w:jc w:val="center"/>
+            </w:pPr>
+            <w:r>
+              <w:t>Piano</w:t>
+            </w:r>
+          </w:p>
+        </w:tc>
+        <w:tc>
+          <w:tcPr>
+            <w:tcW w:w="913" w:type="dxa"/>
+          </w:tcPr>
+          <w:p>
+            <w:pPr>
+              <w:jc w:val="center"/>
+              <w:rPr>
+                <w:rFonts w:ascii="Times" w:eastAsia="Times" w:hAnsi="Times" w:cs="Times"/>
+                <w:bCs/>
+              </w:rPr>
+            </w:pPr>
+            <w:r>
+              <w:rPr>
+                <w:rFonts w:ascii="Times" w:eastAsia="Times" w:hAnsi="Times" w:cs="Times"/>
+                <w:bCs/>
+              </w:rPr>
+              <w:t>35</w:t>
+            </w:r>
+          </w:p>
+        </w:tc>
+        <w:tc>
+          <w:tcPr>
+            <w:tcW w:w="3679" w:type="dxa"/>
+          </w:tcPr>
+          <w:p>
+            <w:pPr>
+              <w:rPr>
+                <w:rFonts w:ascii="Times" w:eastAsia="Times" w:hAnsi="Times" w:cs="Times"/>
+                <w:bCs/>
+              </w:rPr>
+            </w:pPr>
+            <w:r>
+              <w:rPr>
+                <w:rFonts w:ascii="Times" w:eastAsia="Times" w:hAnsi="Times" w:cs="Times"/>
+                <w:bCs/>
+              </w:rPr>
+              <w:t>LH: Could you check the rhythm for the 3</w:t>
+            </w:r>
+            <w:r>
+              <w:rPr>
+                <w:rFonts w:ascii="Times" w:eastAsia="Times" w:hAnsi="Times" w:cs="Times"/>
+                <w:bCs/>
+                <w:vertAlign w:val="superscript"/>
+              </w:rPr>
+              <w:t>rd</w:t>
+            </w:r>
+            <w:r>
+              <w:rPr>
+                <w:rFonts w:ascii="Times" w:eastAsia="Times" w:hAnsi="Times" w:cs="Times"/>
+                <w:bCs/>
+              </w:rPr>
+              <w:t xml:space="preserve"> beat?</w:t>
+            </w:r>
+          </w:p>
+        </w:tc>
+        <w:tc>
+          <w:tcPr>
+            <w:tcW w:w="2711" w:type="dxa"/>
+          </w:tcPr>
+          <w:p>
+            <w:pPr>
+              <w:jc w:val="center"/>
+              <w:rPr>
+                <w:rFonts w:ascii="Times" w:eastAsia="Times" w:hAnsi="Times" w:cs="Times"/>
+                <w:bCs/>
+              </w:rPr>
+            </w:pPr>
+          </w:p>
+        </w:tc>
+      </w:tr>
+      <w:tr>
+        <w:trPr>
+          <w:trHeight w:val="552"/>
+        </w:trPr>
+        <w:tc>
+          <w:tcPr>
+            <w:tcW w:w="1782" w:type="dxa"/>
+          </w:tcPr>
+          <w:p>
+            <w:pPr>
+              <w:jc w:val="center"/>
+            </w:pPr>
+            <w:r>
+              <w:lastRenderedPageBreak/>
+              <w:t>Perc. I</w:t>
+            </w:r>
+          </w:p>
+        </w:tc>
+        <w:tc>
+          <w:tcPr>
+            <w:tcW w:w="913" w:type="dxa"/>
+          </w:tcPr>
+          <w:p>
+            <w:pPr>
+              <w:jc w:val="center"/>
+              <w:rPr>
+                <w:rFonts w:ascii="Times" w:eastAsia="Times" w:hAnsi="Times" w:cs="Times"/>
+                <w:bCs/>
+              </w:rPr>
+            </w:pPr>
+            <w:r>
+              <w:rPr>
+                <w:rFonts w:ascii="Times" w:eastAsia="Times" w:hAnsi="Times" w:cs="Times"/>
+                <w:bCs/>
+              </w:rPr>
+              <w:t>37</w:t>
+            </w:r>
+          </w:p>
+        </w:tc>
+        <w:tc>
+          <w:tcPr>
+            <w:tcW w:w="3679" w:type="dxa"/>
+          </w:tcPr>
+          <w:p>
+            <w:pPr>
+              <w:rPr>
+                <w:rFonts w:ascii="Times" w:eastAsia="Times" w:hAnsi="Times" w:cs="Times"/>
+                <w:bCs/>
+              </w:rPr>
+            </w:pPr>
+            <w:r>
+              <w:rPr>
+                <w:rFonts w:ascii="Times" w:eastAsia="Times" w:hAnsi="Times" w:cs="Times"/>
+                <w:bCs/>
+              </w:rPr>
+              <w:t>I think you meant this to be half a beat, not one beat right?</w:t>
+            </w:r>
+          </w:p>
+        </w:tc>
+        <w:tc>
+          <w:tcPr>
+            <w:tcW w:w="2711" w:type="dxa"/>
+          </w:tcPr>
+          <w:p>
+            <w:pPr>
+              <w:jc w:val="center"/>
+              <w:rPr>
+                <w:rFonts w:ascii="Times" w:eastAsia="Times" w:hAnsi="Times" w:cs="Times"/>
+                <w:bCs/>
+              </w:rPr>
+            </w:pPr>
+          </w:p>
+        </w:tc>
+      </w:tr>
+      <w:tr>
+        <w:trPr>
+          <w:trHeight w:val="552"/>
+        </w:trPr>
+        <w:tc>
+          <w:tcPr>
+            <w:tcW w:w="1782" w:type="dxa"/>
+          </w:tcPr>
+          <w:p>
+            <w:pPr>
+              <w:jc w:val="center"/>
+            </w:pPr>
+            <w:r>
+              <w:t>Oboe</w:t>
+            </w:r>
+          </w:p>
+        </w:tc>
+        <w:tc>
+          <w:tcPr>
+            <w:tcW w:w="913" w:type="dxa"/>
+          </w:tcPr>
+          <w:p>
+            <w:pPr>
+              <w:jc w:val="center"/>
+              <w:rPr>
+                <w:rFonts w:ascii="Times" w:eastAsia="Times" w:hAnsi="Times" w:cs="Times"/>
+                <w:bCs/>
+              </w:rPr>
+            </w:pPr>
+            <w:r>
+              <w:rPr>
+                <w:rFonts w:ascii="Times" w:eastAsia="Times" w:hAnsi="Times" w:cs="Times"/>
+                <w:bCs/>
+              </w:rPr>
+              <w:t>38</w:t>
+            </w:r>
+          </w:p>
+        </w:tc>
+        <w:tc>
+          <w:tcPr>
+            <w:tcW w:w="3679" w:type="dxa"/>
+          </w:tcPr>
+          <w:p>
+            <w:pPr>
+              <w:rPr>
+                <w:rFonts w:ascii="Times" w:eastAsia="Times" w:hAnsi="Times" w:cs="Times"/>
+                <w:bCs/>
+              </w:rPr>
+            </w:pPr>
+            <w:r>
+              <w:rPr>
+                <w:rFonts w:ascii="Times" w:eastAsia="Times" w:hAnsi="Times" w:cs="Times"/>
+                <w:bCs/>
+              </w:rPr>
+              <w:t>This is the only note in the winds that has a tenuto instead of a staccato, is that correct?</w:t>
+            </w:r>
+          </w:p>
+        </w:tc>
+        <w:tc>
+          <w:tcPr>
+            <w:tcW w:w="2711" w:type="dxa"/>
+          </w:tcPr>
+          <w:p>
+            <w:pPr>
+              <w:jc w:val="center"/>
+              <w:rPr>
+                <w:rFonts w:ascii="Times" w:eastAsia="Times" w:hAnsi="Times" w:cs="Times"/>
+                <w:bCs/>
+              </w:rPr>
+            </w:pPr>
+          </w:p>
+        </w:tc>
+      </w:tr>
+      <w:tr>
+        <w:trPr>
+          <w:trHeight w:val="552"/>
+        </w:trPr>
+        <w:tc>
+          <w:tcPr>
+            <w:tcW w:w="1782" w:type="dxa"/>
+          </w:tcPr>
+          <w:p>
+            <w:pPr>
+              <w:jc w:val="center"/>
+            </w:pPr>
+            <w:r>
+              <w:t>Piano</w:t>
+            </w:r>
+          </w:p>
+        </w:tc>
+        <w:tc>
+          <w:tcPr>
+            <w:tcW w:w="913" w:type="dxa"/>
+          </w:tcPr>
+          <w:p>
+            <w:pPr>
+              <w:jc w:val="center"/>
+              <w:rPr>
+                <w:rFonts w:ascii="Times" w:eastAsia="Times" w:hAnsi="Times" w:cs="Times"/>
+                <w:bCs/>
+              </w:rPr>
+            </w:pPr>
+            <w:r>
+              <w:rPr>
+                <w:rFonts w:ascii="Times" w:eastAsia="Times" w:hAnsi="Times" w:cs="Times"/>
+                <w:bCs/>
+              </w:rPr>
+              <w:t>40</w:t>
+            </w:r>
+          </w:p>
+        </w:tc>
+        <w:tc>
+          <w:tcPr>
+            <w:tcW w:w="3679" w:type="dxa"/>
+          </w:tcPr>
+          <w:p>
+            <w:pPr>
+              <w:rPr>
+                <w:rFonts w:ascii="Times" w:eastAsia="Times" w:hAnsi="Times" w:cs="Times"/>
+                <w:bCs/>
+              </w:rPr>
+            </w:pPr>
+            <w:r>
+              <w:rPr>
+                <w:rFonts w:ascii="Times" w:eastAsia="Times" w:hAnsi="Times" w:cs="Times"/>
+                <w:bCs/>
+              </w:rPr>
+              <w:t>I think the dampen sign is redundant since we have the pedal lift sign as well. What do you think? Maybe we keep the dampen sign only for the harp?</w:t>
+            </w:r>
+            <w:r>
+              <w:rPr>
+                <w:rFonts w:ascii="Times" w:eastAsia="Times" w:hAnsi="Times" w:cs="Times"/>
+                <w:bCs/>
+              </w:rPr>
+              <w:t xml:space="preserve"> I’ve removed it for now.</w:t>
+            </w:r>
+          </w:p>
+        </w:tc>
+        <w:tc>
+          <w:tcPr>
+            <w:tcW w:w="2711" w:type="dxa"/>
+          </w:tcPr>
+          <w:p>
+            <w:pPr>
+              <w:jc w:val="center"/>
+              <w:rPr>
+                <w:rFonts w:ascii="Times" w:eastAsia="Times" w:hAnsi="Times" w:cs="Times"/>
+                <w:bCs/>
+              </w:rPr>
+            </w:pPr>
+          </w:p>
+        </w:tc>
+      </w:tr>
+      <w:tr>
+        <w:trPr>
+          <w:trHeight w:val="552"/>
+        </w:trPr>
+        <w:tc>
+          <w:tcPr>
+            <w:tcW w:w="1782" w:type="dxa"/>
+          </w:tcPr>
+          <w:p>
+            <w:pPr>
+              <w:jc w:val="center"/>
+            </w:pPr>
+            <w:r>
+              <w:t>Piano</w:t>
+            </w:r>
+          </w:p>
+        </w:tc>
+        <w:tc>
+          <w:tcPr>
+            <w:tcW w:w="913" w:type="dxa"/>
+          </w:tcPr>
+          <w:p>
+            <w:pPr>
+              <w:jc w:val="center"/>
+              <w:rPr>
+                <w:rFonts w:ascii="Times" w:eastAsia="Times" w:hAnsi="Times" w:cs="Times"/>
+                <w:bCs/>
+              </w:rPr>
+            </w:pPr>
+            <w:r>
+              <w:rPr>
+                <w:rFonts w:ascii="Times" w:eastAsia="Times" w:hAnsi="Times" w:cs="Times"/>
+                <w:bCs/>
+              </w:rPr>
+              <w:t>41</w:t>
+            </w:r>
+          </w:p>
+        </w:tc>
+        <w:tc>
+          <w:tcPr>
+            <w:tcW w:w="3679" w:type="dxa"/>
+          </w:tcPr>
+          <w:p>
+            <w:pPr>
+              <w:rPr>
+                <w:rFonts w:ascii="Times" w:eastAsia="Times" w:hAnsi="Times" w:cs="Times"/>
+                <w:bCs/>
+              </w:rPr>
+            </w:pPr>
+            <w:r>
+              <w:rPr>
+                <w:rFonts w:ascii="Times" w:eastAsia="Times" w:hAnsi="Times" w:cs="Times"/>
+                <w:bCs/>
+              </w:rPr>
+              <w:t>What is the dynamic of this note?</w:t>
+            </w:r>
+            <w:r>
+              <w:rPr>
+                <w:rFonts w:ascii="Times" w:eastAsia="Times" w:hAnsi="Times" w:cs="Times"/>
+                <w:bCs/>
+              </w:rPr>
+              <w:t xml:space="preserve"> I’ve added </w:t>
+            </w:r>
+            <w:r>
+              <w:rPr>
+                <w:rFonts w:ascii="Times" w:eastAsia="Times" w:hAnsi="Times" w:cs="Times"/>
+                <w:b/>
+                <w:i/>
+                <w:iCs/>
+              </w:rPr>
+              <w:t>mf</w:t>
+            </w:r>
+            <w:r>
+              <w:rPr>
+                <w:rFonts w:ascii="Times" w:eastAsia="Times" w:hAnsi="Times" w:cs="Times"/>
+                <w:bCs/>
+              </w:rPr>
+              <w:t xml:space="preserve"> for now.</w:t>
+            </w:r>
+          </w:p>
+        </w:tc>
+        <w:tc>
+          <w:tcPr>
+            <w:tcW w:w="2711" w:type="dxa"/>
+          </w:tcPr>
+          <w:p>
+            <w:pPr>
+              <w:jc w:val="center"/>
+              <w:rPr>
+                <w:rFonts w:ascii="Times" w:eastAsia="Times" w:hAnsi="Times" w:cs="Times"/>
+                <w:bCs/>
+              </w:rPr>
+            </w:pPr>
+          </w:p>
+        </w:tc>
+      </w:tr>
+      <w:tr>
+        <w:trPr>
+          <w:trHeight w:val="552"/>
+        </w:trPr>
+        <w:tc>
+          <w:tcPr>
+            <w:tcW w:w="1782" w:type="dxa"/>
+          </w:tcPr>
+          <w:p>
+            <w:pPr>
+              <w:jc w:val="center"/>
+            </w:pPr>
+            <w:proofErr w:type="spellStart"/>
+            <w:r>
+              <w:t>Vln</w:t>
+            </w:r>
+            <w:proofErr w:type="spellEnd"/>
+            <w:r>
+              <w:t xml:space="preserve"> II</w:t>
+            </w:r>
+          </w:p>
+        </w:tc>
+        <w:tc>
+          <w:tcPr>
+            <w:tcW w:w="913" w:type="dxa"/>
+          </w:tcPr>
+          <w:p>
+            <w:pPr>
+              <w:jc w:val="center"/>
+              <w:rPr>
+                <w:rFonts w:ascii="Times" w:eastAsia="Times" w:hAnsi="Times" w:cs="Times"/>
+                <w:bCs/>
+              </w:rPr>
+            </w:pPr>
+            <w:r>
+              <w:rPr>
+                <w:rFonts w:ascii="Times" w:eastAsia="Times" w:hAnsi="Times" w:cs="Times"/>
+                <w:bCs/>
+              </w:rPr>
+              <w:t>44-46</w:t>
+            </w:r>
+          </w:p>
+        </w:tc>
+        <w:tc>
+          <w:tcPr>
+            <w:tcW w:w="3679" w:type="dxa"/>
+          </w:tcPr>
+          <w:p>
+            <w:pPr>
+              <w:rPr>
+                <w:rFonts w:ascii="Times" w:eastAsia="Times" w:hAnsi="Times" w:cs="Times"/>
+                <w:bCs/>
+              </w:rPr>
+            </w:pPr>
+            <w:r>
+              <w:rPr>
+                <w:rFonts w:ascii="Times" w:eastAsia="Times" w:hAnsi="Times" w:cs="Times"/>
+                <w:bCs/>
+              </w:rPr>
+              <w:t>Missing end of diminuendo. Is what I’ve written correct?</w:t>
+            </w:r>
+          </w:p>
+        </w:tc>
+        <w:tc>
+          <w:tcPr>
+            <w:tcW w:w="2711" w:type="dxa"/>
+          </w:tcPr>
+          <w:p>
+            <w:pPr>
+              <w:jc w:val="center"/>
+              <w:rPr>
+                <w:rFonts w:ascii="Times" w:eastAsia="Times" w:hAnsi="Times" w:cs="Times"/>
+                <w:bCs/>
+              </w:rPr>
+            </w:pPr>
+          </w:p>
+        </w:tc>
+      </w:tr>
+      <w:tr>
+        <w:trPr>
+          <w:trHeight w:val="552"/>
+        </w:trPr>
+        <w:tc>
+          <w:tcPr>
+            <w:tcW w:w="1782" w:type="dxa"/>
+          </w:tcPr>
+          <w:p>
+            <w:pPr>
+              <w:jc w:val="center"/>
             </w:pPr>
             <w:r>
               <w:t>Sax</w:t>
@@ -1670,6 +2302,1974 @@
               </w:rPr>
               <w:t>Is this the correct rhythm?</w:t>
             </w:r>
+          </w:p>
+        </w:tc>
+        <w:tc>
+          <w:tcPr>
+            <w:tcW w:w="2711" w:type="dxa"/>
+          </w:tcPr>
+          <w:p>
+            <w:pPr>
+              <w:jc w:val="center"/>
+              <w:rPr>
+                <w:rFonts w:ascii="Times" w:eastAsia="Times" w:hAnsi="Times" w:cs="Times"/>
+                <w:bCs/>
+              </w:rPr>
+            </w:pPr>
+          </w:p>
+        </w:tc>
+      </w:tr>
+      <w:tr>
+        <w:trPr>
+          <w:trHeight w:val="552"/>
+        </w:trPr>
+        <w:tc>
+          <w:tcPr>
+            <w:tcW w:w="1782" w:type="dxa"/>
+          </w:tcPr>
+          <w:p>
+            <w:pPr>
+              <w:jc w:val="center"/>
+            </w:pPr>
+            <w:r>
+              <w:t>Piano</w:t>
+            </w:r>
+          </w:p>
+        </w:tc>
+        <w:tc>
+          <w:tcPr>
+            <w:tcW w:w="913" w:type="dxa"/>
+          </w:tcPr>
+          <w:p>
+            <w:pPr>
+              <w:jc w:val="center"/>
+              <w:rPr>
+                <w:rFonts w:ascii="Times" w:eastAsia="Times" w:hAnsi="Times" w:cs="Times"/>
+                <w:bCs/>
+              </w:rPr>
+            </w:pPr>
+            <w:r>
+              <w:rPr>
+                <w:rFonts w:ascii="Times" w:eastAsia="Times" w:hAnsi="Times" w:cs="Times"/>
+                <w:bCs/>
+              </w:rPr>
+              <w:t>48</w:t>
+            </w:r>
+          </w:p>
+        </w:tc>
+        <w:tc>
+          <w:tcPr>
+            <w:tcW w:w="3679" w:type="dxa"/>
+          </w:tcPr>
+          <w:p>
+            <w:pPr>
+              <w:rPr>
+                <w:rFonts w:ascii="Times" w:eastAsia="Times" w:hAnsi="Times" w:cs="Times"/>
+                <w:bCs/>
+              </w:rPr>
+            </w:pPr>
+            <w:r>
+              <w:rPr>
+                <w:rFonts w:ascii="Times" w:eastAsia="Times" w:hAnsi="Times" w:cs="Times"/>
+                <w:bCs/>
+              </w:rPr>
+              <w:t xml:space="preserve">Should we use a + sign for </w:t>
+            </w:r>
+            <w:proofErr w:type="spellStart"/>
+            <w:r>
+              <w:rPr>
+                <w:rFonts w:ascii="Times" w:eastAsia="Times" w:hAnsi="Times" w:cs="Times"/>
+                <w:bCs/>
+              </w:rPr>
+              <w:t>gestopft</w:t>
+            </w:r>
+            <w:proofErr w:type="spellEnd"/>
+            <w:r>
+              <w:rPr>
+                <w:rFonts w:ascii="Times" w:eastAsia="Times" w:hAnsi="Times" w:cs="Times"/>
+                <w:bCs/>
+              </w:rPr>
+              <w:t xml:space="preserve"> or just an x? This note has an x notehead with staccato, but the others don’t have staccato and use “+”. Let me know the preferred notation.</w:t>
+            </w:r>
+          </w:p>
+        </w:tc>
+        <w:tc>
+          <w:tcPr>
+            <w:tcW w:w="2711" w:type="dxa"/>
+          </w:tcPr>
+          <w:p>
+            <w:pPr>
+              <w:jc w:val="center"/>
+              <w:rPr>
+                <w:rFonts w:ascii="Times" w:eastAsia="Times" w:hAnsi="Times" w:cs="Times"/>
+                <w:bCs/>
+              </w:rPr>
+            </w:pPr>
+          </w:p>
+        </w:tc>
+      </w:tr>
+      <w:tr>
+        <w:trPr>
+          <w:trHeight w:val="552"/>
+        </w:trPr>
+        <w:tc>
+          <w:tcPr>
+            <w:tcW w:w="1782" w:type="dxa"/>
+          </w:tcPr>
+          <w:p>
+            <w:pPr>
+              <w:jc w:val="center"/>
+            </w:pPr>
+            <w:r>
+              <w:t>Perc.</w:t>
+            </w:r>
+          </w:p>
+        </w:tc>
+        <w:tc>
+          <w:tcPr>
+            <w:tcW w:w="913" w:type="dxa"/>
+          </w:tcPr>
+          <w:p>
+            <w:pPr>
+              <w:jc w:val="center"/>
+              <w:rPr>
+                <w:rFonts w:ascii="Times" w:eastAsia="Times" w:hAnsi="Times" w:cs="Times"/>
+                <w:bCs/>
+              </w:rPr>
+            </w:pPr>
+            <w:r>
+              <w:rPr>
+                <w:rFonts w:ascii="Times" w:eastAsia="Times" w:hAnsi="Times" w:cs="Times"/>
+                <w:bCs/>
+              </w:rPr>
+              <w:t>50-51</w:t>
+            </w:r>
+          </w:p>
+        </w:tc>
+        <w:tc>
+          <w:tcPr>
+            <w:tcW w:w="3679" w:type="dxa"/>
+          </w:tcPr>
+          <w:p>
+            <w:pPr>
+              <w:rPr>
+                <w:rFonts w:ascii="Times" w:eastAsia="Times" w:hAnsi="Times" w:cs="Times"/>
+                <w:bCs/>
+              </w:rPr>
+            </w:pPr>
+            <w:r>
+              <w:rPr>
+                <w:rFonts w:ascii="Times" w:eastAsia="Times" w:hAnsi="Times" w:cs="Times"/>
+                <w:bCs/>
+              </w:rPr>
+              <w:t>I approximated the dynamics based on previous context. Let me know if this is correct. (missing in manuscript).</w:t>
+            </w:r>
+          </w:p>
+        </w:tc>
+        <w:tc>
+          <w:tcPr>
+            <w:tcW w:w="2711" w:type="dxa"/>
+          </w:tcPr>
+          <w:p>
+            <w:pPr>
+              <w:jc w:val="center"/>
+              <w:rPr>
+                <w:rFonts w:ascii="Times" w:eastAsia="Times" w:hAnsi="Times" w:cs="Times"/>
+                <w:bCs/>
+              </w:rPr>
+            </w:pPr>
+          </w:p>
+        </w:tc>
+      </w:tr>
+      <w:tr>
+        <w:trPr>
+          <w:trHeight w:val="552"/>
+        </w:trPr>
+        <w:tc>
+          <w:tcPr>
+            <w:tcW w:w="1782" w:type="dxa"/>
+          </w:tcPr>
+          <w:p>
+            <w:pPr>
+              <w:jc w:val="center"/>
+            </w:pPr>
+            <w:r>
+              <w:t>Piano</w:t>
+            </w:r>
+          </w:p>
+        </w:tc>
+        <w:tc>
+          <w:tcPr>
+            <w:tcW w:w="913" w:type="dxa"/>
+          </w:tcPr>
+          <w:p>
+            <w:pPr>
+              <w:jc w:val="center"/>
+              <w:rPr>
+                <w:rFonts w:ascii="Times" w:eastAsia="Times" w:hAnsi="Times" w:cs="Times"/>
+                <w:bCs/>
+              </w:rPr>
+            </w:pPr>
+            <w:r>
+              <w:rPr>
+                <w:rFonts w:ascii="Times" w:eastAsia="Times" w:hAnsi="Times" w:cs="Times"/>
+                <w:bCs/>
+              </w:rPr>
+              <w:t>51</w:t>
+            </w:r>
+          </w:p>
+        </w:tc>
+        <w:tc>
+          <w:tcPr>
+            <w:tcW w:w="3679" w:type="dxa"/>
+          </w:tcPr>
+          <w:p>
+            <w:pPr>
+              <w:rPr>
+                <w:rFonts w:ascii="Times" w:eastAsia="Times" w:hAnsi="Times" w:cs="Times"/>
+                <w:bCs/>
+              </w:rPr>
+            </w:pPr>
+            <w:r>
+              <w:rPr>
+                <w:rFonts w:ascii="Times" w:eastAsia="Times" w:hAnsi="Times" w:cs="Times"/>
+                <w:bCs/>
+              </w:rPr>
+              <w:t xml:space="preserve">Is this note at dynamic </w:t>
+            </w:r>
+            <w:r>
+              <w:rPr>
+                <w:rFonts w:ascii="Times" w:eastAsia="Times" w:hAnsi="Times" w:cs="Times"/>
+                <w:b/>
+                <w:i/>
+                <w:iCs/>
+              </w:rPr>
+              <w:t>p</w:t>
+            </w:r>
+            <w:r>
+              <w:rPr>
+                <w:rFonts w:ascii="Times" w:eastAsia="Times" w:hAnsi="Times" w:cs="Times"/>
+                <w:bCs/>
+              </w:rPr>
+              <w:t>?</w:t>
+            </w:r>
+          </w:p>
+        </w:tc>
+        <w:tc>
+          <w:tcPr>
+            <w:tcW w:w="2711" w:type="dxa"/>
+          </w:tcPr>
+          <w:p>
+            <w:pPr>
+              <w:jc w:val="center"/>
+              <w:rPr>
+                <w:rFonts w:ascii="Times" w:eastAsia="Times" w:hAnsi="Times" w:cs="Times"/>
+                <w:bCs/>
+              </w:rPr>
+            </w:pPr>
+          </w:p>
+        </w:tc>
+      </w:tr>
+      <w:tr>
+        <w:trPr>
+          <w:trHeight w:val="552"/>
+        </w:trPr>
+        <w:tc>
+          <w:tcPr>
+            <w:tcW w:w="1782" w:type="dxa"/>
+          </w:tcPr>
+          <w:p>
+            <w:pPr>
+              <w:jc w:val="center"/>
+              <w:rPr>
+                <w:color w:val="ED7D31" w:themeColor="accent2"/>
+              </w:rPr>
+            </w:pPr>
+            <w:r>
+              <w:rPr>
+                <w:color w:val="ED7D31" w:themeColor="accent2"/>
+              </w:rPr>
+              <w:t>Horn</w:t>
+            </w:r>
+          </w:p>
+        </w:tc>
+        <w:tc>
+          <w:tcPr>
+            <w:tcW w:w="913" w:type="dxa"/>
+          </w:tcPr>
+          <w:p>
+            <w:pPr>
+              <w:jc w:val="center"/>
+              <w:rPr>
+                <w:rFonts w:ascii="Times" w:eastAsia="Times" w:hAnsi="Times" w:cs="Times"/>
+                <w:bCs/>
+                <w:color w:val="ED7D31" w:themeColor="accent2"/>
+              </w:rPr>
+            </w:pPr>
+            <w:r>
+              <w:rPr>
+                <w:rFonts w:ascii="Times" w:eastAsia="Times" w:hAnsi="Times" w:cs="Times"/>
+                <w:bCs/>
+                <w:color w:val="ED7D31" w:themeColor="accent2"/>
+              </w:rPr>
+              <w:t>52</w:t>
+            </w:r>
+          </w:p>
+        </w:tc>
+        <w:tc>
+          <w:tcPr>
+            <w:tcW w:w="3679" w:type="dxa"/>
+          </w:tcPr>
+          <w:p>
+            <w:pPr>
+              <w:rPr>
+                <w:rFonts w:ascii="Times" w:eastAsia="Times" w:hAnsi="Times" w:cs="Times"/>
+                <w:bCs/>
+                <w:color w:val="ED7D31" w:themeColor="accent2"/>
+              </w:rPr>
+            </w:pPr>
+            <w:r>
+              <w:rPr>
+                <w:rFonts w:ascii="Times" w:eastAsia="Times" w:hAnsi="Times" w:cs="Times"/>
+                <w:bCs/>
+                <w:color w:val="ED7D31" w:themeColor="accent2"/>
+              </w:rPr>
+              <w:t>Should this crescendo like the rest?</w:t>
+            </w:r>
+          </w:p>
+        </w:tc>
+        <w:tc>
+          <w:tcPr>
+            <w:tcW w:w="2711" w:type="dxa"/>
+          </w:tcPr>
+          <w:p>
+            <w:pPr>
+              <w:jc w:val="center"/>
+              <w:rPr>
+                <w:rFonts w:ascii="Times" w:eastAsia="Times" w:hAnsi="Times" w:cs="Times"/>
+                <w:bCs/>
+              </w:rPr>
+            </w:pPr>
+          </w:p>
+        </w:tc>
+      </w:tr>
+      <w:tr>
+        <w:trPr>
+          <w:trHeight w:val="552"/>
+        </w:trPr>
+        <w:tc>
+          <w:tcPr>
+            <w:tcW w:w="1782" w:type="dxa"/>
+          </w:tcPr>
+          <w:p>
+            <w:pPr>
+              <w:jc w:val="center"/>
+              <w:rPr>
+                <w:color w:val="ED7D31" w:themeColor="accent2"/>
+              </w:rPr>
+            </w:pPr>
+            <w:r>
+              <w:rPr>
+                <w:color w:val="ED7D31" w:themeColor="accent2"/>
+              </w:rPr>
+              <w:t>Percussion</w:t>
+            </w:r>
+          </w:p>
+        </w:tc>
+        <w:tc>
+          <w:tcPr>
+            <w:tcW w:w="913" w:type="dxa"/>
+          </w:tcPr>
+          <w:p>
+            <w:pPr>
+              <w:jc w:val="center"/>
+              <w:rPr>
+                <w:rFonts w:ascii="Times" w:eastAsia="Times" w:hAnsi="Times" w:cs="Times"/>
+                <w:bCs/>
+                <w:color w:val="ED7D31" w:themeColor="accent2"/>
+              </w:rPr>
+            </w:pPr>
+            <w:r>
+              <w:rPr>
+                <w:rFonts w:ascii="Times" w:eastAsia="Times" w:hAnsi="Times" w:cs="Times"/>
+                <w:bCs/>
+                <w:color w:val="ED7D31" w:themeColor="accent2"/>
+              </w:rPr>
+              <w:t>52</w:t>
+            </w:r>
+          </w:p>
+        </w:tc>
+        <w:tc>
+          <w:tcPr>
+            <w:tcW w:w="3679" w:type="dxa"/>
+          </w:tcPr>
+          <w:p>
+            <w:pPr>
+              <w:rPr>
+                <w:rFonts w:ascii="Times" w:eastAsia="Times" w:hAnsi="Times" w:cs="Times"/>
+                <w:bCs/>
+                <w:color w:val="ED7D31" w:themeColor="accent2"/>
+              </w:rPr>
+            </w:pPr>
+            <w:r>
+              <w:rPr>
+                <w:rFonts w:ascii="Times" w:eastAsia="Times" w:hAnsi="Times" w:cs="Times"/>
+                <w:bCs/>
+                <w:color w:val="ED7D31" w:themeColor="accent2"/>
+              </w:rPr>
+              <w:t>Added senza dim. here, and made the one at m.54 in brackets</w:t>
+            </w:r>
+          </w:p>
+        </w:tc>
+        <w:tc>
+          <w:tcPr>
+            <w:tcW w:w="2711" w:type="dxa"/>
+          </w:tcPr>
+          <w:p>
+            <w:pPr>
+              <w:jc w:val="center"/>
+              <w:rPr>
+                <w:rFonts w:ascii="Times" w:eastAsia="Times" w:hAnsi="Times" w:cs="Times"/>
+                <w:bCs/>
+              </w:rPr>
+            </w:pPr>
+          </w:p>
+        </w:tc>
+      </w:tr>
+      <w:tr>
+        <w:trPr>
+          <w:trHeight w:val="552"/>
+        </w:trPr>
+        <w:tc>
+          <w:tcPr>
+            <w:tcW w:w="1782" w:type="dxa"/>
+          </w:tcPr>
+          <w:p>
+            <w:pPr>
+              <w:jc w:val="center"/>
+              <w:rPr>
+                <w:color w:val="ED7D31" w:themeColor="accent2"/>
+              </w:rPr>
+            </w:pPr>
+            <w:r>
+              <w:rPr>
+                <w:color w:val="ED7D31" w:themeColor="accent2"/>
+              </w:rPr>
+              <w:t>Harp</w:t>
+            </w:r>
+          </w:p>
+        </w:tc>
+        <w:tc>
+          <w:tcPr>
+            <w:tcW w:w="913" w:type="dxa"/>
+          </w:tcPr>
+          <w:p>
+            <w:pPr>
+              <w:jc w:val="center"/>
+              <w:rPr>
+                <w:rFonts w:ascii="Times" w:eastAsia="Times" w:hAnsi="Times" w:cs="Times"/>
+                <w:bCs/>
+                <w:color w:val="ED7D31" w:themeColor="accent2"/>
+              </w:rPr>
+            </w:pPr>
+            <w:r>
+              <w:rPr>
+                <w:rFonts w:ascii="Times" w:eastAsia="Times" w:hAnsi="Times" w:cs="Times"/>
+                <w:bCs/>
+                <w:color w:val="ED7D31" w:themeColor="accent2"/>
+              </w:rPr>
+              <w:t>52</w:t>
+            </w:r>
+          </w:p>
+        </w:tc>
+        <w:tc>
+          <w:tcPr>
+            <w:tcW w:w="3679" w:type="dxa"/>
+          </w:tcPr>
+          <w:p>
+            <w:pPr>
+              <w:rPr>
+                <w:rFonts w:ascii="Times" w:eastAsia="Times" w:hAnsi="Times" w:cs="Times"/>
+                <w:bCs/>
+                <w:color w:val="ED7D31" w:themeColor="accent2"/>
+              </w:rPr>
+            </w:pPr>
+            <w:r>
+              <w:rPr>
+                <w:rFonts w:ascii="Times" w:eastAsia="Times" w:hAnsi="Times" w:cs="Times"/>
+                <w:bCs/>
+                <w:color w:val="ED7D31" w:themeColor="accent2"/>
+              </w:rPr>
+              <w:t>Added dampen sign</w:t>
+            </w:r>
+          </w:p>
+        </w:tc>
+        <w:tc>
+          <w:tcPr>
+            <w:tcW w:w="2711" w:type="dxa"/>
+          </w:tcPr>
+          <w:p>
+            <w:pPr>
+              <w:jc w:val="center"/>
+              <w:rPr>
+                <w:rFonts w:ascii="Times" w:eastAsia="Times" w:hAnsi="Times" w:cs="Times"/>
+                <w:bCs/>
+              </w:rPr>
+            </w:pPr>
+          </w:p>
+        </w:tc>
+      </w:tr>
+      <w:tr>
+        <w:trPr>
+          <w:trHeight w:val="552"/>
+        </w:trPr>
+        <w:tc>
+          <w:tcPr>
+            <w:tcW w:w="1782" w:type="dxa"/>
+          </w:tcPr>
+          <w:p>
+            <w:pPr>
+              <w:jc w:val="center"/>
+            </w:pPr>
+            <w:r>
+              <w:t>Violin II</w:t>
+            </w:r>
+          </w:p>
+        </w:tc>
+        <w:tc>
+          <w:tcPr>
+            <w:tcW w:w="913" w:type="dxa"/>
+          </w:tcPr>
+          <w:p>
+            <w:pPr>
+              <w:jc w:val="center"/>
+              <w:rPr>
+                <w:rFonts w:ascii="Times" w:eastAsia="Times" w:hAnsi="Times" w:cs="Times"/>
+                <w:bCs/>
+              </w:rPr>
+            </w:pPr>
+            <w:r>
+              <w:rPr>
+                <w:rFonts w:ascii="Times" w:eastAsia="Times" w:hAnsi="Times" w:cs="Times"/>
+                <w:bCs/>
+              </w:rPr>
+              <w:t>53</w:t>
+            </w:r>
+          </w:p>
+        </w:tc>
+        <w:tc>
+          <w:tcPr>
+            <w:tcW w:w="3679" w:type="dxa"/>
+          </w:tcPr>
+          <w:p>
+            <w:pPr>
+              <w:rPr>
+                <w:rFonts w:ascii="Times" w:eastAsia="Times" w:hAnsi="Times" w:cs="Times"/>
+                <w:bCs/>
+              </w:rPr>
+            </w:pPr>
+            <w:r>
+              <w:rPr>
+                <w:rFonts w:ascii="Times" w:eastAsia="Times" w:hAnsi="Times" w:cs="Times"/>
+                <w:bCs/>
+              </w:rPr>
+              <w:t>For the coloured note, did you mean for it to be C ¾ sharp not D ¾ sharp?</w:t>
+            </w:r>
+          </w:p>
+        </w:tc>
+        <w:tc>
+          <w:tcPr>
+            <w:tcW w:w="2711" w:type="dxa"/>
+          </w:tcPr>
+          <w:p>
+            <w:pPr>
+              <w:jc w:val="center"/>
+              <w:rPr>
+                <w:rFonts w:ascii="Times" w:eastAsia="Times" w:hAnsi="Times" w:cs="Times"/>
+                <w:bCs/>
+              </w:rPr>
+            </w:pPr>
+          </w:p>
+        </w:tc>
+      </w:tr>
+      <w:tr>
+        <w:trPr>
+          <w:trHeight w:val="552"/>
+        </w:trPr>
+        <w:tc>
+          <w:tcPr>
+            <w:tcW w:w="1782" w:type="dxa"/>
+          </w:tcPr>
+          <w:p>
+            <w:pPr>
+              <w:jc w:val="center"/>
+              <w:rPr>
+                <w:color w:val="ED7D31" w:themeColor="accent2"/>
+              </w:rPr>
+            </w:pPr>
+            <w:r>
+              <w:rPr>
+                <w:color w:val="ED7D31" w:themeColor="accent2"/>
+              </w:rPr>
+              <w:t>Violin I</w:t>
+            </w:r>
+          </w:p>
+        </w:tc>
+        <w:tc>
+          <w:tcPr>
+            <w:tcW w:w="913" w:type="dxa"/>
+          </w:tcPr>
+          <w:p>
+            <w:pPr>
+              <w:jc w:val="center"/>
+              <w:rPr>
+                <w:rFonts w:ascii="Times" w:eastAsia="Times" w:hAnsi="Times" w:cs="Times"/>
+                <w:bCs/>
+                <w:color w:val="ED7D31" w:themeColor="accent2"/>
+              </w:rPr>
+            </w:pPr>
+            <w:r>
+              <w:rPr>
+                <w:rFonts w:ascii="Times" w:eastAsia="Times" w:hAnsi="Times" w:cs="Times"/>
+                <w:bCs/>
+                <w:color w:val="ED7D31" w:themeColor="accent2"/>
+              </w:rPr>
+              <w:t>55</w:t>
+            </w:r>
+          </w:p>
+        </w:tc>
+        <w:tc>
+          <w:tcPr>
+            <w:tcW w:w="3679" w:type="dxa"/>
+          </w:tcPr>
+          <w:p>
+            <w:pPr>
+              <w:rPr>
+                <w:rFonts w:ascii="Times" w:eastAsia="Times" w:hAnsi="Times" w:cs="Times"/>
+                <w:bCs/>
+                <w:color w:val="ED7D31" w:themeColor="accent2"/>
+              </w:rPr>
+            </w:pPr>
+            <w:r>
+              <w:rPr>
+                <w:rFonts w:ascii="Times" w:eastAsia="Times" w:hAnsi="Times" w:cs="Times"/>
+                <w:bCs/>
+                <w:color w:val="ED7D31" w:themeColor="accent2"/>
+              </w:rPr>
+              <w:t>I added stacc. and accent to last note</w:t>
+            </w:r>
+          </w:p>
+        </w:tc>
+        <w:tc>
+          <w:tcPr>
+            <w:tcW w:w="2711" w:type="dxa"/>
+          </w:tcPr>
+          <w:p>
+            <w:pPr>
+              <w:jc w:val="center"/>
+              <w:rPr>
+                <w:rFonts w:ascii="Times" w:eastAsia="Times" w:hAnsi="Times" w:cs="Times"/>
+                <w:bCs/>
+                <w:color w:val="ED7D31" w:themeColor="accent2"/>
+              </w:rPr>
+            </w:pPr>
+          </w:p>
+        </w:tc>
+      </w:tr>
+      <w:tr>
+        <w:trPr>
+          <w:trHeight w:val="552"/>
+        </w:trPr>
+        <w:tc>
+          <w:tcPr>
+            <w:tcW w:w="1782" w:type="dxa"/>
+          </w:tcPr>
+          <w:p>
+            <w:pPr>
+              <w:jc w:val="center"/>
+            </w:pPr>
+            <w:r>
+              <w:t>Perc. I</w:t>
+            </w:r>
+          </w:p>
+        </w:tc>
+        <w:tc>
+          <w:tcPr>
+            <w:tcW w:w="913" w:type="dxa"/>
+          </w:tcPr>
+          <w:p>
+            <w:pPr>
+              <w:jc w:val="center"/>
+              <w:rPr>
+                <w:rFonts w:ascii="Times" w:eastAsia="Times" w:hAnsi="Times" w:cs="Times"/>
+                <w:bCs/>
+              </w:rPr>
+            </w:pPr>
+            <w:r>
+              <w:rPr>
+                <w:rFonts w:ascii="Times" w:eastAsia="Times" w:hAnsi="Times" w:cs="Times"/>
+                <w:bCs/>
+              </w:rPr>
+              <w:t>55</w:t>
+            </w:r>
+          </w:p>
+        </w:tc>
+        <w:tc>
+          <w:tcPr>
+            <w:tcW w:w="3679" w:type="dxa"/>
+          </w:tcPr>
+          <w:p>
+            <w:pPr>
+              <w:rPr>
+                <w:rFonts w:ascii="Times" w:eastAsia="Times" w:hAnsi="Times" w:cs="Times"/>
+                <w:bCs/>
+              </w:rPr>
+            </w:pPr>
+            <w:r>
+              <w:rPr>
+                <w:rFonts w:ascii="Times" w:eastAsia="Times" w:hAnsi="Times" w:cs="Times"/>
+                <w:bCs/>
+              </w:rPr>
+              <w:t>What do you think about the changing the position of the Toms, just to create some visual difference between the bass/kick drums in perc. II?</w:t>
+            </w:r>
+            <w:r>
+              <w:rPr>
+                <w:rFonts w:ascii="Times" w:eastAsia="Times" w:hAnsi="Times" w:cs="Times"/>
+                <w:bCs/>
+              </w:rPr>
+              <w:t xml:space="preserve"> I’m thinking of just one space higher, so it will still be different from the wood planks</w:t>
+            </w:r>
+          </w:p>
+        </w:tc>
+        <w:tc>
+          <w:tcPr>
+            <w:tcW w:w="2711" w:type="dxa"/>
+          </w:tcPr>
+          <w:p>
+            <w:pPr>
+              <w:jc w:val="center"/>
+              <w:rPr>
+                <w:rFonts w:ascii="Times" w:eastAsia="Times" w:hAnsi="Times" w:cs="Times"/>
+                <w:bCs/>
+              </w:rPr>
+            </w:pPr>
+          </w:p>
+        </w:tc>
+      </w:tr>
+      <w:tr>
+        <w:trPr>
+          <w:trHeight w:val="552"/>
+        </w:trPr>
+        <w:tc>
+          <w:tcPr>
+            <w:tcW w:w="1782" w:type="dxa"/>
+          </w:tcPr>
+          <w:p>
+            <w:pPr>
+              <w:jc w:val="center"/>
+              <w:rPr>
+                <w:color w:val="ED7D31" w:themeColor="accent2"/>
+              </w:rPr>
+            </w:pPr>
+            <w:r>
+              <w:rPr>
+                <w:color w:val="ED7D31" w:themeColor="accent2"/>
+              </w:rPr>
+              <w:t>Piano, Harp</w:t>
+            </w:r>
+          </w:p>
+        </w:tc>
+        <w:tc>
+          <w:tcPr>
+            <w:tcW w:w="913" w:type="dxa"/>
+          </w:tcPr>
+          <w:p>
+            <w:pPr>
+              <w:jc w:val="center"/>
+              <w:rPr>
+                <w:rFonts w:ascii="Times" w:eastAsia="Times" w:hAnsi="Times" w:cs="Times"/>
+                <w:bCs/>
+                <w:color w:val="ED7D31" w:themeColor="accent2"/>
+              </w:rPr>
+            </w:pPr>
+            <w:r>
+              <w:rPr>
+                <w:rFonts w:ascii="Times" w:eastAsia="Times" w:hAnsi="Times" w:cs="Times"/>
+                <w:bCs/>
+                <w:color w:val="ED7D31" w:themeColor="accent2"/>
+              </w:rPr>
+              <w:t>60</w:t>
+            </w:r>
+          </w:p>
+        </w:tc>
+        <w:tc>
+          <w:tcPr>
+            <w:tcW w:w="3679" w:type="dxa"/>
+          </w:tcPr>
+          <w:p>
+            <w:pPr>
+              <w:rPr>
+                <w:rFonts w:ascii="Times" w:eastAsia="Times" w:hAnsi="Times" w:cs="Times"/>
+                <w:bCs/>
+                <w:color w:val="ED7D31" w:themeColor="accent2"/>
+              </w:rPr>
+            </w:pPr>
+            <w:r>
+              <w:rPr>
+                <w:rFonts w:ascii="Times" w:eastAsia="Times" w:hAnsi="Times" w:cs="Times"/>
+                <w:bCs/>
+                <w:color w:val="ED7D31" w:themeColor="accent2"/>
+              </w:rPr>
+              <w:t xml:space="preserve">I added </w:t>
+            </w:r>
+            <w:r>
+              <w:rPr>
+                <w:rFonts w:ascii="Times" w:eastAsia="Times" w:hAnsi="Times" w:cs="Times"/>
+                <w:b/>
+                <w:i/>
+                <w:iCs/>
+                <w:color w:val="ED7D31" w:themeColor="accent2"/>
+              </w:rPr>
+              <w:t>ff</w:t>
+            </w:r>
+          </w:p>
+        </w:tc>
+        <w:tc>
+          <w:tcPr>
+            <w:tcW w:w="2711" w:type="dxa"/>
+          </w:tcPr>
+          <w:p>
+            <w:pPr>
+              <w:jc w:val="center"/>
+              <w:rPr>
+                <w:rFonts w:ascii="Times" w:eastAsia="Times" w:hAnsi="Times" w:cs="Times"/>
+                <w:bCs/>
+              </w:rPr>
+            </w:pPr>
+          </w:p>
+        </w:tc>
+      </w:tr>
+      <w:tr>
+        <w:trPr>
+          <w:trHeight w:val="552"/>
+        </w:trPr>
+        <w:tc>
+          <w:tcPr>
+            <w:tcW w:w="1782" w:type="dxa"/>
+          </w:tcPr>
+          <w:p>
+            <w:pPr>
+              <w:jc w:val="center"/>
+            </w:pPr>
+            <w:r>
+              <w:lastRenderedPageBreak/>
+              <w:t>Harp</w:t>
+            </w:r>
+          </w:p>
+        </w:tc>
+        <w:tc>
+          <w:tcPr>
+            <w:tcW w:w="913" w:type="dxa"/>
+          </w:tcPr>
+          <w:p>
+            <w:pPr>
+              <w:jc w:val="center"/>
+              <w:rPr>
+                <w:rFonts w:ascii="Times" w:eastAsia="Times" w:hAnsi="Times" w:cs="Times"/>
+                <w:bCs/>
+              </w:rPr>
+            </w:pPr>
+            <w:r>
+              <w:rPr>
+                <w:rFonts w:ascii="Times" w:eastAsia="Times" w:hAnsi="Times" w:cs="Times"/>
+                <w:bCs/>
+              </w:rPr>
+              <w:t>60</w:t>
+            </w:r>
+          </w:p>
+        </w:tc>
+        <w:tc>
+          <w:tcPr>
+            <w:tcW w:w="3679" w:type="dxa"/>
+          </w:tcPr>
+          <w:p>
+            <w:pPr>
+              <w:rPr>
+                <w:rFonts w:ascii="Times" w:eastAsia="Times" w:hAnsi="Times" w:cs="Times"/>
+                <w:bCs/>
+              </w:rPr>
+            </w:pPr>
+            <w:r>
+              <w:rPr>
+                <w:rFonts w:ascii="Times" w:eastAsia="Times" w:hAnsi="Times" w:cs="Times"/>
+                <w:bCs/>
+              </w:rPr>
+              <w:t>Added dampen sign</w:t>
+            </w:r>
+          </w:p>
+        </w:tc>
+        <w:tc>
+          <w:tcPr>
+            <w:tcW w:w="2711" w:type="dxa"/>
+          </w:tcPr>
+          <w:p>
+            <w:pPr>
+              <w:jc w:val="center"/>
+              <w:rPr>
+                <w:rFonts w:ascii="Times" w:eastAsia="Times" w:hAnsi="Times" w:cs="Times"/>
+                <w:bCs/>
+              </w:rPr>
+            </w:pPr>
+          </w:p>
+        </w:tc>
+      </w:tr>
+      <w:tr>
+        <w:trPr>
+          <w:trHeight w:val="552"/>
+        </w:trPr>
+        <w:tc>
+          <w:tcPr>
+            <w:tcW w:w="1782" w:type="dxa"/>
+          </w:tcPr>
+          <w:p>
+            <w:pPr>
+              <w:jc w:val="center"/>
+            </w:pPr>
+            <w:r>
+              <w:t>Harp</w:t>
+            </w:r>
+          </w:p>
+        </w:tc>
+        <w:tc>
+          <w:tcPr>
+            <w:tcW w:w="913" w:type="dxa"/>
+          </w:tcPr>
+          <w:p>
+            <w:pPr>
+              <w:jc w:val="center"/>
+              <w:rPr>
+                <w:rFonts w:ascii="Times" w:eastAsia="Times" w:hAnsi="Times" w:cs="Times"/>
+                <w:bCs/>
+              </w:rPr>
+            </w:pPr>
+            <w:r>
+              <w:rPr>
+                <w:rFonts w:ascii="Times" w:eastAsia="Times" w:hAnsi="Times" w:cs="Times"/>
+                <w:bCs/>
+              </w:rPr>
+              <w:t>61</w:t>
+            </w:r>
+          </w:p>
+        </w:tc>
+        <w:tc>
+          <w:tcPr>
+            <w:tcW w:w="3679" w:type="dxa"/>
+          </w:tcPr>
+          <w:p>
+            <w:pPr>
+              <w:rPr>
+                <w:rFonts w:ascii="Times" w:eastAsia="Times" w:hAnsi="Times" w:cs="Times"/>
+                <w:bCs/>
+              </w:rPr>
+            </w:pPr>
+            <w:r>
+              <w:rPr>
+                <w:rFonts w:ascii="Times" w:eastAsia="Times" w:hAnsi="Times" w:cs="Times"/>
+                <w:bCs/>
+              </w:rPr>
+              <w:t>RH – Can you check that I read these notes correctly?</w:t>
+            </w:r>
+          </w:p>
+        </w:tc>
+        <w:tc>
+          <w:tcPr>
+            <w:tcW w:w="2711" w:type="dxa"/>
+          </w:tcPr>
+          <w:p>
+            <w:pPr>
+              <w:jc w:val="center"/>
+              <w:rPr>
+                <w:rFonts w:ascii="Times" w:eastAsia="Times" w:hAnsi="Times" w:cs="Times"/>
+                <w:bCs/>
+              </w:rPr>
+            </w:pPr>
+          </w:p>
+        </w:tc>
+      </w:tr>
+      <w:tr>
+        <w:trPr>
+          <w:trHeight w:val="552"/>
+        </w:trPr>
+        <w:tc>
+          <w:tcPr>
+            <w:tcW w:w="1782" w:type="dxa"/>
+          </w:tcPr>
+          <w:p>
+            <w:pPr>
+              <w:jc w:val="center"/>
+            </w:pPr>
+            <w:r>
+              <w:t>Harp</w:t>
+            </w:r>
+          </w:p>
+        </w:tc>
+        <w:tc>
+          <w:tcPr>
+            <w:tcW w:w="913" w:type="dxa"/>
+          </w:tcPr>
+          <w:p>
+            <w:pPr>
+              <w:jc w:val="center"/>
+              <w:rPr>
+                <w:rFonts w:ascii="Times" w:eastAsia="Times" w:hAnsi="Times" w:cs="Times"/>
+                <w:bCs/>
+              </w:rPr>
+            </w:pPr>
+            <w:r>
+              <w:rPr>
+                <w:rFonts w:ascii="Times" w:eastAsia="Times" w:hAnsi="Times" w:cs="Times"/>
+                <w:bCs/>
+              </w:rPr>
+              <w:t>61</w:t>
+            </w:r>
+          </w:p>
+        </w:tc>
+        <w:tc>
+          <w:tcPr>
+            <w:tcW w:w="3679" w:type="dxa"/>
+          </w:tcPr>
+          <w:p>
+            <w:pPr>
+              <w:rPr>
+                <w:rFonts w:ascii="Times" w:eastAsia="Times" w:hAnsi="Times" w:cs="Times"/>
+                <w:bCs/>
+              </w:rPr>
+            </w:pPr>
+            <w:r>
+              <w:rPr>
+                <w:rFonts w:ascii="Times" w:eastAsia="Times" w:hAnsi="Times" w:cs="Times"/>
+                <w:bCs/>
+              </w:rPr>
+              <w:t xml:space="preserve">Should the </w:t>
+            </w:r>
+            <w:r>
+              <w:rPr>
+                <w:rFonts w:ascii="Times" w:eastAsia="Times" w:hAnsi="Times" w:cs="Times"/>
+                <w:b/>
+                <w:i/>
+                <w:iCs/>
+              </w:rPr>
+              <w:t>ff</w:t>
+            </w:r>
+            <w:r>
+              <w:rPr>
+                <w:rFonts w:ascii="Times" w:eastAsia="Times" w:hAnsi="Times" w:cs="Times"/>
+                <w:bCs/>
+              </w:rPr>
+              <w:t xml:space="preserve"> be at the triplet like the rest of the strings and piano or currently where it stands?</w:t>
+            </w:r>
+          </w:p>
+        </w:tc>
+        <w:tc>
+          <w:tcPr>
+            <w:tcW w:w="2711" w:type="dxa"/>
+          </w:tcPr>
+          <w:p>
+            <w:pPr>
+              <w:jc w:val="center"/>
+              <w:rPr>
+                <w:rFonts w:ascii="Times" w:eastAsia="Times" w:hAnsi="Times" w:cs="Times"/>
+                <w:bCs/>
+              </w:rPr>
+            </w:pPr>
+          </w:p>
+        </w:tc>
+      </w:tr>
+      <w:tr>
+        <w:trPr>
+          <w:trHeight w:val="552"/>
+        </w:trPr>
+        <w:tc>
+          <w:tcPr>
+            <w:tcW w:w="1782" w:type="dxa"/>
+          </w:tcPr>
+          <w:p>
+            <w:pPr>
+              <w:jc w:val="center"/>
+            </w:pPr>
+            <w:r>
+              <w:t>Cello</w:t>
+            </w:r>
+          </w:p>
+        </w:tc>
+        <w:tc>
+          <w:tcPr>
+            <w:tcW w:w="913" w:type="dxa"/>
+          </w:tcPr>
+          <w:p>
+            <w:pPr>
+              <w:jc w:val="center"/>
+              <w:rPr>
+                <w:rFonts w:ascii="Times" w:eastAsia="Times" w:hAnsi="Times" w:cs="Times"/>
+                <w:bCs/>
+              </w:rPr>
+            </w:pPr>
+            <w:r>
+              <w:rPr>
+                <w:rFonts w:ascii="Times" w:eastAsia="Times" w:hAnsi="Times" w:cs="Times"/>
+                <w:bCs/>
+              </w:rPr>
+              <w:t>61</w:t>
+            </w:r>
+          </w:p>
+        </w:tc>
+        <w:tc>
+          <w:tcPr>
+            <w:tcW w:w="3679" w:type="dxa"/>
+          </w:tcPr>
+          <w:p>
+            <w:pPr>
+              <w:rPr>
+                <w:rFonts w:ascii="Times" w:eastAsia="Times" w:hAnsi="Times" w:cs="Times"/>
+                <w:bCs/>
+              </w:rPr>
+            </w:pPr>
+            <w:r>
+              <w:rPr>
+                <w:rFonts w:ascii="Times" w:eastAsia="Times" w:hAnsi="Times" w:cs="Times"/>
+                <w:bCs/>
+              </w:rPr>
+              <w:t>Just want to check if the first note is correct, or should it be in octave unison with the rest of the strings?</w:t>
+            </w:r>
+          </w:p>
+        </w:tc>
+        <w:tc>
+          <w:tcPr>
+            <w:tcW w:w="2711" w:type="dxa"/>
+          </w:tcPr>
+          <w:p>
+            <w:pPr>
+              <w:jc w:val="center"/>
+              <w:rPr>
+                <w:rFonts w:ascii="Times" w:eastAsia="Times" w:hAnsi="Times" w:cs="Times"/>
+                <w:bCs/>
+              </w:rPr>
+            </w:pPr>
+          </w:p>
+        </w:tc>
+      </w:tr>
+      <w:tr>
+        <w:trPr>
+          <w:trHeight w:val="552"/>
+        </w:trPr>
+        <w:tc>
+          <w:tcPr>
+            <w:tcW w:w="1782" w:type="dxa"/>
+          </w:tcPr>
+          <w:p>
+            <w:pPr>
+              <w:jc w:val="center"/>
+              <w:rPr>
+                <w:b/>
+                <w:bCs/>
+              </w:rPr>
+            </w:pPr>
+            <w:r>
+              <w:rPr>
+                <w:b/>
+                <w:bCs/>
+              </w:rPr>
+              <w:t>All</w:t>
+            </w:r>
+          </w:p>
+        </w:tc>
+        <w:tc>
+          <w:tcPr>
+            <w:tcW w:w="913" w:type="dxa"/>
+          </w:tcPr>
+          <w:p>
+            <w:pPr>
+              <w:jc w:val="center"/>
+              <w:rPr>
+                <w:rFonts w:ascii="Times" w:eastAsia="Times" w:hAnsi="Times" w:cs="Times"/>
+                <w:b/>
+                <w:bCs/>
+              </w:rPr>
+            </w:pPr>
+            <w:r>
+              <w:rPr>
+                <w:rFonts w:ascii="Times" w:eastAsia="Times" w:hAnsi="Times" w:cs="Times"/>
+                <w:b/>
+                <w:bCs/>
+              </w:rPr>
+              <w:t>70-71</w:t>
+            </w:r>
+          </w:p>
+        </w:tc>
+        <w:tc>
+          <w:tcPr>
+            <w:tcW w:w="3679" w:type="dxa"/>
+          </w:tcPr>
+          <w:p>
+            <w:pPr>
+              <w:rPr>
+                <w:rFonts w:ascii="Times" w:eastAsia="Times" w:hAnsi="Times" w:cs="Times"/>
+                <w:b/>
+                <w:bCs/>
+              </w:rPr>
+            </w:pPr>
+            <w:r>
+              <w:rPr>
+                <w:rFonts w:ascii="Times" w:eastAsia="Times" w:hAnsi="Times" w:cs="Times"/>
+                <w:b/>
+                <w:bCs/>
+              </w:rPr>
+              <w:t>Here in the manuscript, a bar number is missed. So from m. 71 onwards, the bar number in the engraved score is 1 more (i.e. 72).</w:t>
+            </w:r>
+          </w:p>
+          <w:p>
+            <w:pPr>
+              <w:rPr>
+                <w:rFonts w:ascii="Times" w:eastAsia="Times" w:hAnsi="Times" w:cs="Times"/>
+                <w:b/>
+                <w:bCs/>
+              </w:rPr>
+            </w:pPr>
+          </w:p>
+          <w:p>
+            <w:pPr>
+              <w:rPr>
+                <w:rFonts w:ascii="Times" w:eastAsia="Times" w:hAnsi="Times" w:cs="Times"/>
+                <w:b/>
+                <w:bCs/>
+              </w:rPr>
+            </w:pPr>
+            <w:r>
+              <w:rPr>
+                <w:rFonts w:ascii="Times" w:eastAsia="Times" w:hAnsi="Times" w:cs="Times"/>
+                <w:b/>
+                <w:bCs/>
+              </w:rPr>
+              <w:t>Or is the 2/4 bar (m.71) supposed to be removed?</w:t>
+            </w:r>
+          </w:p>
+        </w:tc>
+        <w:tc>
+          <w:tcPr>
+            <w:tcW w:w="2711" w:type="dxa"/>
+          </w:tcPr>
+          <w:p>
+            <w:pPr>
+              <w:jc w:val="center"/>
+              <w:rPr>
+                <w:rFonts w:ascii="Times" w:eastAsia="Times" w:hAnsi="Times" w:cs="Times"/>
+                <w:bCs/>
+              </w:rPr>
+            </w:pPr>
+          </w:p>
+        </w:tc>
+      </w:tr>
+      <w:tr>
+        <w:trPr>
+          <w:trHeight w:val="552"/>
+        </w:trPr>
+        <w:tc>
+          <w:tcPr>
+            <w:tcW w:w="1782" w:type="dxa"/>
+          </w:tcPr>
+          <w:p>
+            <w:pPr>
+              <w:jc w:val="center"/>
+              <w:rPr>
+                <w:b/>
+                <w:bCs/>
+              </w:rPr>
+            </w:pPr>
+            <w:r>
+              <w:rPr>
+                <w:b/>
+                <w:bCs/>
+              </w:rPr>
+              <w:t>Violin I</w:t>
+            </w:r>
+          </w:p>
+        </w:tc>
+        <w:tc>
+          <w:tcPr>
+            <w:tcW w:w="913" w:type="dxa"/>
+          </w:tcPr>
+          <w:p>
+            <w:pPr>
+              <w:jc w:val="center"/>
+              <w:rPr>
+                <w:rFonts w:ascii="Times" w:eastAsia="Times" w:hAnsi="Times" w:cs="Times"/>
+                <w:b/>
+                <w:bCs/>
+              </w:rPr>
+            </w:pPr>
+            <w:r>
+              <w:rPr>
+                <w:rFonts w:ascii="Times" w:eastAsia="Times" w:hAnsi="Times" w:cs="Times"/>
+                <w:b/>
+                <w:bCs/>
+              </w:rPr>
+              <w:t>79</w:t>
+            </w:r>
+          </w:p>
+        </w:tc>
+        <w:tc>
+          <w:tcPr>
+            <w:tcW w:w="3679" w:type="dxa"/>
+          </w:tcPr>
+          <w:p>
+            <w:pPr>
+              <w:rPr>
+                <w:rFonts w:ascii="Times" w:eastAsia="Times" w:hAnsi="Times" w:cs="Times"/>
+                <w:b/>
+                <w:bCs/>
+              </w:rPr>
+            </w:pPr>
+            <w:r>
+              <w:rPr>
+                <w:rFonts w:ascii="Times" w:eastAsia="Times" w:hAnsi="Times" w:cs="Times"/>
+                <w:b/>
+                <w:bCs/>
+              </w:rPr>
+              <w:t>Is the rhythm a quintuplet (3</w:t>
+            </w:r>
+            <w:r>
+              <w:rPr>
+                <w:rFonts w:ascii="Times" w:eastAsia="Times" w:hAnsi="Times" w:cs="Times"/>
+                <w:b/>
+                <w:bCs/>
+                <w:vertAlign w:val="superscript"/>
+              </w:rPr>
+              <w:t>rd</w:t>
+            </w:r>
+            <w:r>
+              <w:rPr>
+                <w:rFonts w:ascii="Times" w:eastAsia="Times" w:hAnsi="Times" w:cs="Times"/>
+                <w:b/>
+                <w:bCs/>
+              </w:rPr>
+              <w:t xml:space="preserve"> beat?)</w:t>
+            </w:r>
+          </w:p>
+        </w:tc>
+        <w:tc>
+          <w:tcPr>
+            <w:tcW w:w="2711" w:type="dxa"/>
+          </w:tcPr>
+          <w:p>
+            <w:pPr>
+              <w:jc w:val="center"/>
+              <w:rPr>
+                <w:rFonts w:ascii="Times" w:eastAsia="Times" w:hAnsi="Times" w:cs="Times"/>
+                <w:bCs/>
+              </w:rPr>
+            </w:pPr>
+          </w:p>
+        </w:tc>
+      </w:tr>
+      <w:tr>
+        <w:trPr>
+          <w:trHeight w:val="552"/>
+        </w:trPr>
+        <w:tc>
+          <w:tcPr>
+            <w:tcW w:w="1782" w:type="dxa"/>
+          </w:tcPr>
+          <w:p>
+            <w:pPr>
+              <w:jc w:val="center"/>
+            </w:pPr>
+            <w:r>
+              <w:t>Clarinet</w:t>
+            </w:r>
+          </w:p>
+        </w:tc>
+        <w:tc>
+          <w:tcPr>
+            <w:tcW w:w="913" w:type="dxa"/>
+          </w:tcPr>
+          <w:p>
+            <w:pPr>
+              <w:jc w:val="center"/>
+              <w:rPr>
+                <w:rFonts w:ascii="Times" w:eastAsia="Times" w:hAnsi="Times" w:cs="Times"/>
+                <w:bCs/>
+              </w:rPr>
+            </w:pPr>
+            <w:r>
+              <w:rPr>
+                <w:rFonts w:ascii="Times" w:eastAsia="Times" w:hAnsi="Times" w:cs="Times"/>
+                <w:bCs/>
+              </w:rPr>
+              <w:t>81</w:t>
+            </w:r>
+          </w:p>
+        </w:tc>
+        <w:tc>
+          <w:tcPr>
+            <w:tcW w:w="3679" w:type="dxa"/>
+          </w:tcPr>
+          <w:p>
+            <w:pPr>
+              <w:rPr>
+                <w:rFonts w:ascii="Times" w:eastAsia="Times" w:hAnsi="Times" w:cs="Times"/>
+                <w:bCs/>
+              </w:rPr>
+            </w:pPr>
+            <w:r>
+              <w:rPr>
+                <w:rFonts w:ascii="Times" w:eastAsia="Times" w:hAnsi="Times" w:cs="Times"/>
+                <w:bCs/>
+              </w:rPr>
+              <w:t>Is the first note D ¼ flat? If so, should it be tied to the previous bar?</w:t>
+            </w:r>
+            <w:r>
+              <w:rPr>
+                <w:rFonts w:ascii="Times" w:eastAsia="Times" w:hAnsi="Times" w:cs="Times"/>
+                <w:bCs/>
+              </w:rPr>
+              <w:t xml:space="preserve"> I’ve added a tie for now.</w:t>
+            </w:r>
+          </w:p>
+        </w:tc>
+        <w:tc>
+          <w:tcPr>
+            <w:tcW w:w="2711" w:type="dxa"/>
+          </w:tcPr>
+          <w:p>
+            <w:pPr>
+              <w:jc w:val="center"/>
+              <w:rPr>
+                <w:rFonts w:ascii="Times" w:eastAsia="Times" w:hAnsi="Times" w:cs="Times"/>
+                <w:bCs/>
+              </w:rPr>
+            </w:pPr>
+          </w:p>
+        </w:tc>
+      </w:tr>
+      <w:tr>
+        <w:trPr>
+          <w:trHeight w:val="552"/>
+        </w:trPr>
+        <w:tc>
+          <w:tcPr>
+            <w:tcW w:w="1782" w:type="dxa"/>
+          </w:tcPr>
+          <w:p>
+            <w:pPr>
+              <w:jc w:val="center"/>
+            </w:pPr>
+            <w:r>
+              <w:t>Violin II</w:t>
+            </w:r>
+          </w:p>
+        </w:tc>
+        <w:tc>
+          <w:tcPr>
+            <w:tcW w:w="913" w:type="dxa"/>
+          </w:tcPr>
+          <w:p>
+            <w:pPr>
+              <w:jc w:val="center"/>
+              <w:rPr>
+                <w:rFonts w:ascii="Times" w:eastAsia="Times" w:hAnsi="Times" w:cs="Times"/>
+                <w:bCs/>
+              </w:rPr>
+            </w:pPr>
+            <w:r>
+              <w:rPr>
+                <w:rFonts w:ascii="Times" w:eastAsia="Times" w:hAnsi="Times" w:cs="Times"/>
+                <w:bCs/>
+              </w:rPr>
+              <w:t>83</w:t>
+            </w:r>
+          </w:p>
+        </w:tc>
+        <w:tc>
+          <w:tcPr>
+            <w:tcW w:w="3679" w:type="dxa"/>
+          </w:tcPr>
+          <w:p>
+            <w:pPr>
+              <w:rPr>
+                <w:rFonts w:ascii="Times" w:eastAsia="Times" w:hAnsi="Times" w:cs="Times"/>
+                <w:bCs/>
+              </w:rPr>
+            </w:pPr>
+            <w:r>
+              <w:rPr>
+                <w:rFonts w:ascii="Times" w:eastAsia="Times" w:hAnsi="Times" w:cs="Times"/>
+                <w:bCs/>
+              </w:rPr>
+              <w:t xml:space="preserve">Changed </w:t>
+            </w:r>
+            <w:proofErr w:type="spellStart"/>
+            <w:r>
+              <w:rPr>
+                <w:rFonts w:ascii="Times" w:eastAsia="Times" w:hAnsi="Times" w:cs="Times"/>
+                <w:b/>
+                <w:i/>
+                <w:iCs/>
+              </w:rPr>
+              <w:t>ppp</w:t>
+            </w:r>
+            <w:proofErr w:type="spellEnd"/>
+            <w:r>
+              <w:rPr>
+                <w:rFonts w:ascii="Times" w:eastAsia="Times" w:hAnsi="Times" w:cs="Times"/>
+                <w:bCs/>
+              </w:rPr>
+              <w:t xml:space="preserve"> to </w:t>
+            </w:r>
+            <w:proofErr w:type="spellStart"/>
+            <w:r>
+              <w:rPr>
+                <w:rFonts w:ascii="Times" w:eastAsia="Times" w:hAnsi="Times" w:cs="Times"/>
+                <w:b/>
+                <w:i/>
+                <w:iCs/>
+              </w:rPr>
+              <w:t>pppp</w:t>
+            </w:r>
+            <w:proofErr w:type="spellEnd"/>
+            <w:r>
+              <w:rPr>
+                <w:rFonts w:ascii="Times" w:eastAsia="Times" w:hAnsi="Times" w:cs="Times"/>
+                <w:bCs/>
+              </w:rPr>
+              <w:t xml:space="preserve"> (there are 13 attacks which always end with </w:t>
+            </w:r>
+            <w:proofErr w:type="spellStart"/>
+            <w:r>
+              <w:rPr>
+                <w:rFonts w:ascii="Times" w:eastAsia="Times" w:hAnsi="Times" w:cs="Times"/>
+                <w:b/>
+                <w:i/>
+                <w:iCs/>
+              </w:rPr>
+              <w:t>pppp</w:t>
+            </w:r>
+            <w:proofErr w:type="spellEnd"/>
+            <w:r>
+              <w:rPr>
+                <w:rFonts w:ascii="Times" w:eastAsia="Times" w:hAnsi="Times" w:cs="Times"/>
+                <w:bCs/>
+              </w:rPr>
+              <w:t>).</w:t>
+            </w:r>
+          </w:p>
+        </w:tc>
+        <w:tc>
+          <w:tcPr>
+            <w:tcW w:w="2711" w:type="dxa"/>
+          </w:tcPr>
+          <w:p>
+            <w:pPr>
+              <w:jc w:val="center"/>
+              <w:rPr>
+                <w:rFonts w:ascii="Times" w:eastAsia="Times" w:hAnsi="Times" w:cs="Times"/>
+                <w:bCs/>
+              </w:rPr>
+            </w:pPr>
+          </w:p>
+        </w:tc>
+      </w:tr>
+      <w:tr>
+        <w:trPr>
+          <w:trHeight w:val="552"/>
+        </w:trPr>
+        <w:tc>
+          <w:tcPr>
+            <w:tcW w:w="1782" w:type="dxa"/>
+          </w:tcPr>
+          <w:p>
+            <w:pPr>
+              <w:jc w:val="center"/>
+            </w:pPr>
+            <w:r>
+              <w:t>Piano</w:t>
+            </w:r>
+          </w:p>
+        </w:tc>
+        <w:tc>
+          <w:tcPr>
+            <w:tcW w:w="913" w:type="dxa"/>
+          </w:tcPr>
+          <w:p>
+            <w:pPr>
+              <w:jc w:val="center"/>
+              <w:rPr>
+                <w:rFonts w:ascii="Times" w:eastAsia="Times" w:hAnsi="Times" w:cs="Times"/>
+                <w:bCs/>
+              </w:rPr>
+            </w:pPr>
+            <w:r>
+              <w:rPr>
+                <w:rFonts w:ascii="Times" w:eastAsia="Times" w:hAnsi="Times" w:cs="Times"/>
+                <w:bCs/>
+              </w:rPr>
+              <w:t>90-98</w:t>
+            </w:r>
+          </w:p>
+        </w:tc>
+        <w:tc>
+          <w:tcPr>
+            <w:tcW w:w="3679" w:type="dxa"/>
+          </w:tcPr>
+          <w:p>
+            <w:pPr>
+              <w:rPr>
+                <w:rFonts w:ascii="Times" w:eastAsia="Times" w:hAnsi="Times" w:cs="Times"/>
+                <w:bCs/>
+              </w:rPr>
+            </w:pPr>
+            <w:r>
+              <w:rPr>
+                <w:rFonts w:ascii="Times" w:eastAsia="Times" w:hAnsi="Times" w:cs="Times"/>
+                <w:bCs/>
+              </w:rPr>
+              <w:t>I’ve adjusted the pedal markings since they’re held from note to note.</w:t>
+            </w:r>
+          </w:p>
+        </w:tc>
+        <w:tc>
+          <w:tcPr>
+            <w:tcW w:w="2711" w:type="dxa"/>
+          </w:tcPr>
+          <w:p>
+            <w:pPr>
+              <w:jc w:val="center"/>
+              <w:rPr>
+                <w:rFonts w:ascii="Times" w:eastAsia="Times" w:hAnsi="Times" w:cs="Times"/>
+                <w:bCs/>
+              </w:rPr>
+            </w:pPr>
+          </w:p>
+        </w:tc>
+      </w:tr>
+      <w:tr>
+        <w:trPr>
+          <w:trHeight w:val="552"/>
+        </w:trPr>
+        <w:tc>
+          <w:tcPr>
+            <w:tcW w:w="1782" w:type="dxa"/>
+          </w:tcPr>
+          <w:p>
+            <w:pPr>
+              <w:jc w:val="center"/>
+              <w:rPr>
+                <w:b/>
+                <w:bCs/>
+              </w:rPr>
+            </w:pPr>
+            <w:r>
+              <w:rPr>
+                <w:b/>
+                <w:bCs/>
+              </w:rPr>
+              <w:t>Cello</w:t>
+            </w:r>
+          </w:p>
+        </w:tc>
+        <w:tc>
+          <w:tcPr>
+            <w:tcW w:w="913" w:type="dxa"/>
+          </w:tcPr>
+          <w:p>
+            <w:pPr>
+              <w:jc w:val="center"/>
+              <w:rPr>
+                <w:rFonts w:ascii="Times" w:eastAsia="Times" w:hAnsi="Times" w:cs="Times"/>
+                <w:b/>
+                <w:bCs/>
+              </w:rPr>
+            </w:pPr>
+            <w:r>
+              <w:rPr>
+                <w:rFonts w:ascii="Times" w:eastAsia="Times" w:hAnsi="Times" w:cs="Times"/>
+                <w:b/>
+                <w:bCs/>
+              </w:rPr>
+              <w:t>90</w:t>
+            </w:r>
+          </w:p>
+        </w:tc>
+        <w:tc>
+          <w:tcPr>
+            <w:tcW w:w="3679" w:type="dxa"/>
+          </w:tcPr>
+          <w:p>
+            <w:pPr>
+              <w:rPr>
+                <w:rFonts w:ascii="Times" w:eastAsia="Times" w:hAnsi="Times" w:cs="Times"/>
+                <w:b/>
+                <w:bCs/>
+              </w:rPr>
+            </w:pPr>
+            <w:r>
+              <w:rPr>
+                <w:rFonts w:ascii="Times" w:eastAsia="Times" w:hAnsi="Times" w:cs="Times"/>
+                <w:b/>
+                <w:bCs/>
+              </w:rPr>
+              <w:t>I think this bar goes back to bass clef? Am I correct?</w:t>
+            </w:r>
+          </w:p>
+        </w:tc>
+        <w:tc>
+          <w:tcPr>
+            <w:tcW w:w="2711" w:type="dxa"/>
+          </w:tcPr>
+          <w:p>
+            <w:pPr>
+              <w:jc w:val="center"/>
+              <w:rPr>
+                <w:rFonts w:ascii="Times" w:eastAsia="Times" w:hAnsi="Times" w:cs="Times"/>
+                <w:bCs/>
+              </w:rPr>
+            </w:pPr>
+          </w:p>
+        </w:tc>
+      </w:tr>
+      <w:tr>
+        <w:trPr>
+          <w:trHeight w:val="552"/>
+        </w:trPr>
+        <w:tc>
+          <w:tcPr>
+            <w:tcW w:w="1782" w:type="dxa"/>
+          </w:tcPr>
+          <w:p>
+            <w:pPr>
+              <w:jc w:val="center"/>
+              <w:rPr>
+                <w:color w:val="ED7D31" w:themeColor="accent2"/>
+              </w:rPr>
+            </w:pPr>
+            <w:r>
+              <w:rPr>
+                <w:color w:val="ED7D31" w:themeColor="accent2"/>
+              </w:rPr>
+              <w:t>Harp</w:t>
+            </w:r>
+          </w:p>
+        </w:tc>
+        <w:tc>
+          <w:tcPr>
+            <w:tcW w:w="913" w:type="dxa"/>
+          </w:tcPr>
+          <w:p>
+            <w:pPr>
+              <w:jc w:val="center"/>
+              <w:rPr>
+                <w:rFonts w:ascii="Times" w:eastAsia="Times" w:hAnsi="Times" w:cs="Times"/>
+                <w:bCs/>
+                <w:color w:val="ED7D31" w:themeColor="accent2"/>
+              </w:rPr>
+            </w:pPr>
+            <w:r>
+              <w:rPr>
+                <w:rFonts w:ascii="Times" w:eastAsia="Times" w:hAnsi="Times" w:cs="Times"/>
+                <w:bCs/>
+                <w:color w:val="ED7D31" w:themeColor="accent2"/>
+              </w:rPr>
+              <w:t>102</w:t>
+            </w:r>
+          </w:p>
+        </w:tc>
+        <w:tc>
+          <w:tcPr>
+            <w:tcW w:w="3679" w:type="dxa"/>
+          </w:tcPr>
+          <w:p>
+            <w:pPr>
+              <w:rPr>
+                <w:rFonts w:ascii="Times" w:eastAsia="Times" w:hAnsi="Times" w:cs="Times"/>
+                <w:bCs/>
+                <w:color w:val="ED7D31" w:themeColor="accent2"/>
+              </w:rPr>
+            </w:pPr>
+            <w:r>
+              <w:rPr>
+                <w:rFonts w:ascii="Times" w:eastAsia="Times" w:hAnsi="Times" w:cs="Times"/>
+                <w:bCs/>
+                <w:color w:val="ED7D31" w:themeColor="accent2"/>
+              </w:rPr>
+              <w:t>Added dampen sign</w:t>
+            </w:r>
+          </w:p>
+        </w:tc>
+        <w:tc>
+          <w:tcPr>
+            <w:tcW w:w="2711" w:type="dxa"/>
+          </w:tcPr>
+          <w:p>
+            <w:pPr>
+              <w:jc w:val="center"/>
+              <w:rPr>
+                <w:rFonts w:ascii="Times" w:eastAsia="Times" w:hAnsi="Times" w:cs="Times"/>
+                <w:bCs/>
+              </w:rPr>
+            </w:pPr>
+          </w:p>
+        </w:tc>
+      </w:tr>
+      <w:tr>
+        <w:trPr>
+          <w:trHeight w:val="552"/>
+        </w:trPr>
+        <w:tc>
+          <w:tcPr>
+            <w:tcW w:w="1782" w:type="dxa"/>
+          </w:tcPr>
+          <w:p>
+            <w:pPr>
+              <w:jc w:val="center"/>
+            </w:pPr>
+          </w:p>
+        </w:tc>
+        <w:tc>
+          <w:tcPr>
+            <w:tcW w:w="913" w:type="dxa"/>
+          </w:tcPr>
+          <w:p>
+            <w:pPr>
+              <w:jc w:val="center"/>
+              <w:rPr>
+                <w:rFonts w:ascii="Times" w:eastAsia="Times" w:hAnsi="Times" w:cs="Times"/>
+                <w:bCs/>
+              </w:rPr>
+            </w:pPr>
+          </w:p>
+        </w:tc>
+        <w:tc>
+          <w:tcPr>
+            <w:tcW w:w="3679" w:type="dxa"/>
+          </w:tcPr>
+          <w:p>
+            <w:pPr>
+              <w:rPr>
+                <w:rFonts w:ascii="Times" w:eastAsia="Times" w:hAnsi="Times" w:cs="Times"/>
+                <w:bCs/>
+              </w:rPr>
+            </w:pPr>
+          </w:p>
+        </w:tc>
+        <w:tc>
+          <w:tcPr>
+            <w:tcW w:w="2711" w:type="dxa"/>
+          </w:tcPr>
+          <w:p>
+            <w:pPr>
+              <w:jc w:val="center"/>
+              <w:rPr>
+                <w:rFonts w:ascii="Times" w:eastAsia="Times" w:hAnsi="Times" w:cs="Times"/>
+                <w:bCs/>
+              </w:rPr>
+            </w:pPr>
+          </w:p>
+        </w:tc>
+      </w:tr>
+      <w:tr>
+        <w:trPr>
+          <w:trHeight w:val="552"/>
+        </w:trPr>
+        <w:tc>
+          <w:tcPr>
+            <w:tcW w:w="1782" w:type="dxa"/>
+          </w:tcPr>
+          <w:p>
+            <w:pPr>
+              <w:jc w:val="center"/>
+            </w:pPr>
+          </w:p>
+        </w:tc>
+        <w:tc>
+          <w:tcPr>
+            <w:tcW w:w="913" w:type="dxa"/>
+          </w:tcPr>
+          <w:p>
+            <w:pPr>
+              <w:jc w:val="center"/>
+              <w:rPr>
+                <w:rFonts w:ascii="Times" w:eastAsia="Times" w:hAnsi="Times" w:cs="Times"/>
+                <w:bCs/>
+              </w:rPr>
+            </w:pPr>
+          </w:p>
+        </w:tc>
+        <w:tc>
+          <w:tcPr>
+            <w:tcW w:w="3679" w:type="dxa"/>
+          </w:tcPr>
+          <w:p>
+            <w:pPr>
+              <w:rPr>
+                <w:rFonts w:ascii="Times" w:eastAsia="Times" w:hAnsi="Times" w:cs="Times"/>
+                <w:bCs/>
+              </w:rPr>
+            </w:pPr>
+          </w:p>
+        </w:tc>
+        <w:tc>
+          <w:tcPr>
+            <w:tcW w:w="2711" w:type="dxa"/>
+          </w:tcPr>
+          <w:p>
+            <w:pPr>
+              <w:jc w:val="center"/>
+              <w:rPr>
+                <w:rFonts w:ascii="Times" w:eastAsia="Times" w:hAnsi="Times" w:cs="Times"/>
+                <w:bCs/>
+              </w:rPr>
+            </w:pPr>
+          </w:p>
+        </w:tc>
+      </w:tr>
+      <w:tr>
+        <w:trPr>
+          <w:trHeight w:val="552"/>
+        </w:trPr>
+        <w:tc>
+          <w:tcPr>
+            <w:tcW w:w="1782" w:type="dxa"/>
+          </w:tcPr>
+          <w:p>
+            <w:pPr>
+              <w:jc w:val="center"/>
+            </w:pPr>
+          </w:p>
+        </w:tc>
+        <w:tc>
+          <w:tcPr>
+            <w:tcW w:w="913" w:type="dxa"/>
+          </w:tcPr>
+          <w:p>
+            <w:pPr>
+              <w:jc w:val="center"/>
+              <w:rPr>
+                <w:rFonts w:ascii="Times" w:eastAsia="Times" w:hAnsi="Times" w:cs="Times"/>
+                <w:bCs/>
+              </w:rPr>
+            </w:pPr>
+          </w:p>
+        </w:tc>
+        <w:tc>
+          <w:tcPr>
+            <w:tcW w:w="3679" w:type="dxa"/>
+          </w:tcPr>
+          <w:p>
+            <w:pPr>
+              <w:rPr>
+                <w:rFonts w:ascii="Times" w:eastAsia="Times" w:hAnsi="Times" w:cs="Times"/>
+                <w:bCs/>
+              </w:rPr>
+            </w:pPr>
           </w:p>
         </w:tc>
         <w:tc>

</xml_diff>

<commit_message>
V06: Percussion I until end, rest till tempo change
</commit_message>
<xml_diff>
--- a/2 Proofreading and Review/LARA Mosaic Maze- Errata_v1 (Page 1-60).docx
+++ b/2 Proofreading and Review/LARA Mosaic Maze- Errata_v1 (Page 1-60).docx
@@ -98,9 +98,9 @@
         <w:jc w:val="center"/>
         <w:rPr>
           <w:rFonts w:ascii="Times" w:eastAsia="Times" w:hAnsi="Times" w:cs="Times"/>
-          <w:b/>
-          <w:sz w:val="20"/>
-          <w:szCs w:val="20"/>
+          <w:bCs/>
+          <w:sz w:val="32"/>
+          <w:szCs w:val="32"/>
         </w:rPr>
       </w:pPr>
       <w:r>
@@ -129,6 +129,132 @@
           <w:szCs w:val="32"/>
         </w:rPr>
         <w:t xml:space="preserve"> </w:t>
+      </w:r>
+    </w:p>
+    <w:p>
+      <w:pPr>
+        <w:jc w:val="center"/>
+        <w:rPr>
+          <w:rFonts w:ascii="Times" w:eastAsia="Times" w:hAnsi="Times" w:cs="Times"/>
+          <w:bCs/>
+          <w:sz w:val="32"/>
+          <w:szCs w:val="32"/>
+        </w:rPr>
+      </w:pPr>
+    </w:p>
+    <w:p>
+      <w:pPr>
+        <w:rPr>
+          <w:rFonts w:ascii="Times" w:eastAsia="Times" w:hAnsi="Times" w:cs="Times"/>
+          <w:bCs/>
+          <w:sz w:val="32"/>
+          <w:szCs w:val="32"/>
+        </w:rPr>
+      </w:pPr>
+      <w:r>
+        <w:rPr>
+          <w:rFonts w:ascii="Times" w:eastAsia="Times" w:hAnsi="Times" w:cs="Times"/>
+          <w:bCs/>
+          <w:sz w:val="32"/>
+          <w:szCs w:val="32"/>
+        </w:rPr>
+        <w:t>Major notes</w:t>
+      </w:r>
+    </w:p>
+    <w:p>
+      <w:pPr>
+        <w:pStyle w:val="ListParagraph"/>
+        <w:numPr>
+          <w:ilvl w:val="0"/>
+          <w:numId w:val="4"/>
+        </w:numPr>
+        <w:rPr>
+          <w:rFonts w:ascii="Times" w:eastAsia="Times" w:hAnsi="Times" w:cs="Times"/>
+          <w:b/>
+          <w:sz w:val="20"/>
+          <w:szCs w:val="20"/>
+        </w:rPr>
+      </w:pPr>
+      <w:r>
+        <w:rPr>
+          <w:rFonts w:ascii="Times" w:eastAsia="Times" w:hAnsi="Times" w:cs="Times"/>
+          <w:b/>
+          <w:sz w:val="20"/>
+          <w:szCs w:val="20"/>
+        </w:rPr>
+        <w:t>All issues are marked in the score in pink.</w:t>
+      </w:r>
+    </w:p>
+    <w:p>
+      <w:pPr>
+        <w:pStyle w:val="ListParagraph"/>
+        <w:numPr>
+          <w:ilvl w:val="0"/>
+          <w:numId w:val="4"/>
+        </w:numPr>
+        <w:rPr>
+          <w:rFonts w:ascii="Times" w:eastAsia="Times" w:hAnsi="Times" w:cs="Times"/>
+          <w:b/>
+          <w:sz w:val="20"/>
+          <w:szCs w:val="20"/>
+        </w:rPr>
+      </w:pPr>
+      <w:r>
+        <w:rPr>
+          <w:rFonts w:ascii="Times" w:eastAsia="Times" w:hAnsi="Times" w:cs="Times"/>
+          <w:b/>
+          <w:sz w:val="20"/>
+          <w:szCs w:val="20"/>
+        </w:rPr>
+        <w:t>Minor issues where I have gone ahead and resolved based on context are marked in the score in orange. The relevant edits are also listed here in case I was incorrect, then kindly let me know. However if I was correct, you can simply leave those boxes blank.</w:t>
+      </w:r>
+    </w:p>
+    <w:p>
+      <w:pPr>
+        <w:pStyle w:val="ListParagraph"/>
+        <w:numPr>
+          <w:ilvl w:val="0"/>
+          <w:numId w:val="4"/>
+        </w:numPr>
+        <w:rPr>
+          <w:rFonts w:ascii="Times" w:eastAsia="Times" w:hAnsi="Times" w:cs="Times"/>
+          <w:b/>
+          <w:sz w:val="20"/>
+          <w:szCs w:val="20"/>
+        </w:rPr>
+      </w:pPr>
+      <w:r>
+        <w:rPr>
+          <w:rFonts w:ascii="Times" w:eastAsia="Times" w:hAnsi="Times" w:cs="Times"/>
+          <w:b/>
+          <w:sz w:val="20"/>
+          <w:szCs w:val="20"/>
+        </w:rPr>
+        <w:t>I’ve also marked sixth tones on transposing instruments orange, this is just for my own reference, please disregard.</w:t>
+      </w:r>
+    </w:p>
+    <w:p>
+      <w:pPr>
+        <w:pStyle w:val="ListParagraph"/>
+        <w:numPr>
+          <w:ilvl w:val="0"/>
+          <w:numId w:val="4"/>
+        </w:numPr>
+        <w:rPr>
+          <w:rFonts w:ascii="Times" w:eastAsia="Times" w:hAnsi="Times" w:cs="Times"/>
+          <w:b/>
+          <w:sz w:val="20"/>
+          <w:szCs w:val="20"/>
+        </w:rPr>
+      </w:pPr>
+      <w:r>
+        <w:rPr>
+          <w:rFonts w:ascii="Times" w:eastAsia="Times" w:hAnsi="Times" w:cs="Times"/>
+          <w:b/>
+          <w:sz w:val="20"/>
+          <w:szCs w:val="20"/>
+        </w:rPr>
+        <w:t>For the marimba, I’ve used a grand staff in certain occasions to prevent the need for ledger lines.</w:t>
       </w:r>
     </w:p>
     <w:p>
@@ -264,12 +390,14 @@
               <w:rPr>
                 <w:rFonts w:ascii="Times" w:eastAsia="Times" w:hAnsi="Times" w:cs="Times"/>
                 <w:bCs/>
-              </w:rPr>
-            </w:pPr>
-            <w:r>
-              <w:rPr>
-                <w:rFonts w:ascii="Times" w:eastAsia="Times" w:hAnsi="Times" w:cs="Times"/>
-                <w:bCs/>
+                <w:color w:val="ED7D31" w:themeColor="accent2"/>
+              </w:rPr>
+            </w:pPr>
+            <w:r>
+              <w:rPr>
+                <w:rFonts w:ascii="Times" w:eastAsia="Times" w:hAnsi="Times" w:cs="Times"/>
+                <w:bCs/>
+                <w:color w:val="ED7D31" w:themeColor="accent2"/>
               </w:rPr>
               <w:t xml:space="preserve">Perc I. </w:t>
             </w:r>
@@ -285,12 +413,14 @@
               <w:rPr>
                 <w:rFonts w:ascii="Times" w:eastAsia="Times" w:hAnsi="Times" w:cs="Times"/>
                 <w:bCs/>
-              </w:rPr>
-            </w:pPr>
-            <w:r>
-              <w:rPr>
-                <w:rFonts w:ascii="Times" w:eastAsia="Times" w:hAnsi="Times" w:cs="Times"/>
-                <w:bCs/>
+                <w:color w:val="ED7D31" w:themeColor="accent2"/>
+              </w:rPr>
+            </w:pPr>
+            <w:r>
+              <w:rPr>
+                <w:rFonts w:ascii="Times" w:eastAsia="Times" w:hAnsi="Times" w:cs="Times"/>
+                <w:bCs/>
+                <w:color w:val="ED7D31" w:themeColor="accent2"/>
               </w:rPr>
               <w:t>1</w:t>
             </w:r>
@@ -305,14 +435,24 @@
               <w:rPr>
                 <w:rFonts w:ascii="Times" w:eastAsia="Times" w:hAnsi="Times" w:cs="Times"/>
                 <w:bCs/>
-              </w:rPr>
-            </w:pPr>
-            <w:r>
-              <w:rPr>
-                <w:rFonts w:ascii="Times" w:eastAsia="Times" w:hAnsi="Times" w:cs="Times"/>
-                <w:bCs/>
-              </w:rPr>
-              <w:t>(Woodblocks) – Is the first note dotted eighth?</w:t>
+                <w:color w:val="ED7D31" w:themeColor="accent2"/>
+              </w:rPr>
+            </w:pPr>
+            <w:r>
+              <w:rPr>
+                <w:rFonts w:ascii="Times" w:eastAsia="Times" w:hAnsi="Times" w:cs="Times"/>
+                <w:bCs/>
+                <w:color w:val="ED7D31" w:themeColor="accent2"/>
+              </w:rPr>
+              <w:t xml:space="preserve">(Woodblocks) – </w:t>
+            </w:r>
+            <w:r>
+              <w:rPr>
+                <w:rFonts w:ascii="Times" w:eastAsia="Times" w:hAnsi="Times" w:cs="Times"/>
+                <w:bCs/>
+                <w:color w:val="ED7D31" w:themeColor="accent2"/>
+              </w:rPr>
+              <w:t>Made first note dotted eighth</w:t>
             </w:r>
           </w:p>
         </w:tc>
@@ -443,13 +583,13 @@
               <w:jc w:val="center"/>
               <w:rPr>
                 <w:rFonts w:ascii="Times" w:eastAsia="Times" w:hAnsi="Times" w:cs="Times"/>
-                <w:bCs/>
-              </w:rPr>
-            </w:pPr>
-            <w:r>
-              <w:rPr>
-                <w:rFonts w:ascii="Times" w:eastAsia="Times" w:hAnsi="Times" w:cs="Times"/>
-                <w:bCs/>
+                <w:b/>
+              </w:rPr>
+            </w:pPr>
+            <w:r>
+              <w:rPr>
+                <w:rFonts w:ascii="Times" w:eastAsia="Times" w:hAnsi="Times" w:cs="Times"/>
+                <w:b/>
               </w:rPr>
               <w:t>Harp</w:t>
             </w:r>
@@ -464,13 +604,13 @@
               <w:jc w:val="center"/>
               <w:rPr>
                 <w:rFonts w:ascii="Times" w:eastAsia="Times" w:hAnsi="Times" w:cs="Times"/>
-                <w:bCs/>
-              </w:rPr>
-            </w:pPr>
-            <w:r>
-              <w:rPr>
-                <w:rFonts w:ascii="Times" w:eastAsia="Times" w:hAnsi="Times" w:cs="Times"/>
-                <w:bCs/>
+                <w:b/>
+              </w:rPr>
+            </w:pPr>
+            <w:r>
+              <w:rPr>
+                <w:rFonts w:ascii="Times" w:eastAsia="Times" w:hAnsi="Times" w:cs="Times"/>
+                <w:b/>
               </w:rPr>
               <w:t>8</w:t>
             </w:r>
@@ -484,20 +624,20 @@
             <w:pPr>
               <w:rPr>
                 <w:rFonts w:ascii="Times" w:eastAsia="Times" w:hAnsi="Times" w:cs="Times"/>
-                <w:bCs/>
-              </w:rPr>
-            </w:pPr>
-            <w:r>
-              <w:rPr>
-                <w:rFonts w:ascii="Times" w:eastAsia="Times" w:hAnsi="Times" w:cs="Times"/>
-                <w:bCs/>
+                <w:b/>
+              </w:rPr>
+            </w:pPr>
+            <w:r>
+              <w:rPr>
+                <w:rFonts w:ascii="Times" w:eastAsia="Times" w:hAnsi="Times" w:cs="Times"/>
+                <w:b/>
               </w:rPr>
               <w:t>Can I confirm that this note is in bass clef?</w:t>
             </w:r>
             <w:r>
               <w:rPr>
                 <w:rFonts w:ascii="Times" w:eastAsia="Times" w:hAnsi="Times" w:cs="Times"/>
-                <w:bCs/>
+                <w:b/>
               </w:rPr>
               <w:t xml:space="preserve"> (F ¼ flat)</w:t>
             </w:r>
@@ -661,37 +801,14 @@
                 <w:rFonts w:ascii="Times" w:eastAsia="Times" w:hAnsi="Times" w:cs="Times"/>
                 <w:bCs/>
               </w:rPr>
-              <w:t xml:space="preserve">Last beat, </w:t>
-            </w:r>
-            <w:proofErr w:type="spellStart"/>
-            <w:r>
-              <w:rPr>
-                <w:rFonts w:ascii="Times" w:eastAsia="Times" w:hAnsi="Times" w:cs="Times"/>
-                <w:bCs/>
-              </w:rPr>
-              <w:t>wbl</w:t>
-            </w:r>
-            <w:proofErr w:type="spellEnd"/>
-            <w:r>
-              <w:rPr>
-                <w:rFonts w:ascii="Times" w:eastAsia="Times" w:hAnsi="Times" w:cs="Times"/>
-                <w:bCs/>
-              </w:rPr>
-              <w:t xml:space="preserve">. </w:t>
-            </w:r>
-            <w:r>
-              <w:rPr>
-                <w:rFonts w:ascii="Times" w:eastAsia="Times" w:hAnsi="Times" w:cs="Times"/>
-                <w:bCs/>
-              </w:rPr>
-              <w:t>i</w:t>
-            </w:r>
-            <w:r>
-              <w:rPr>
-                <w:rFonts w:ascii="Times" w:eastAsia="Times" w:hAnsi="Times" w:cs="Times"/>
-                <w:bCs/>
-              </w:rPr>
-              <w:t xml:space="preserve">s the rhythm correct? </w:t>
+              <w:t xml:space="preserve">Last beat, wbl. </w:t>
+            </w:r>
+            <w:r>
+              <w:rPr>
+                <w:rFonts w:ascii="Times" w:eastAsia="Times" w:hAnsi="Times" w:cs="Times"/>
+                <w:bCs/>
+              </w:rPr>
+              <w:t>I adjusted the rhythm here – let me know if incorrect.</w:t>
             </w:r>
           </w:p>
         </w:tc>
@@ -848,21 +965,12 @@
                 <w:bCs/>
               </w:rPr>
             </w:pPr>
-            <w:proofErr w:type="spellStart"/>
-            <w:r>
-              <w:rPr>
-                <w:rFonts w:ascii="Times" w:eastAsia="Times" w:hAnsi="Times" w:cs="Times"/>
-                <w:bCs/>
-              </w:rPr>
-              <w:t>Cresc</w:t>
-            </w:r>
-            <w:proofErr w:type="spellEnd"/>
-            <w:r>
-              <w:rPr>
-                <w:rFonts w:ascii="Times" w:eastAsia="Times" w:hAnsi="Times" w:cs="Times"/>
-                <w:bCs/>
-              </w:rPr>
-              <w:t xml:space="preserve">. from </w:t>
+            <w:r>
+              <w:rPr>
+                <w:rFonts w:ascii="Times" w:eastAsia="Times" w:hAnsi="Times" w:cs="Times"/>
+                <w:bCs/>
+              </w:rPr>
+              <w:t xml:space="preserve">Cresc. from </w:t>
             </w:r>
             <w:r>
               <w:rPr>
@@ -880,7 +988,6 @@
               </w:rPr>
               <w:t xml:space="preserve"> to </w:t>
             </w:r>
-            <w:proofErr w:type="spellStart"/>
             <w:r>
               <w:rPr>
                 <w:rFonts w:ascii="Times" w:eastAsia="Times" w:hAnsi="Times" w:cs="Times"/>
@@ -890,7 +997,6 @@
               </w:rPr>
               <w:t>mf</w:t>
             </w:r>
-            <w:proofErr w:type="spellEnd"/>
             <w:r>
               <w:rPr>
                 <w:rFonts w:ascii="Times" w:eastAsia="Times" w:hAnsi="Times" w:cs="Times"/>
@@ -1430,6 +1536,7 @@
               <w:rPr>
                 <w:color w:val="ED7D31" w:themeColor="accent2"/>
               </w:rPr>
+              <w:lastRenderedPageBreak/>
               <w:t>Harp</w:t>
             </w:r>
             <w:r>
@@ -1858,7 +1965,6 @@
               <w:jc w:val="center"/>
             </w:pPr>
             <w:r>
-              <w:lastRenderedPageBreak/>
               <w:t>Perc. I</w:t>
             </w:r>
           </w:p>
@@ -2180,13 +2286,8 @@
             <w:pPr>
               <w:jc w:val="center"/>
             </w:pPr>
-            <w:proofErr w:type="spellStart"/>
-            <w:r>
-              <w:t>Vln</w:t>
-            </w:r>
-            <w:proofErr w:type="spellEnd"/>
-            <w:r>
-              <w:t xml:space="preserve"> II</w:t>
+            <w:r>
+              <w:t>Vln II</w:t>
             </w:r>
           </w:p>
         </w:tc>
@@ -2373,23 +2474,7 @@
                 <w:rFonts w:ascii="Times" w:eastAsia="Times" w:hAnsi="Times" w:cs="Times"/>
                 <w:bCs/>
               </w:rPr>
-              <w:t xml:space="preserve">Should we use a + sign for </w:t>
-            </w:r>
-            <w:proofErr w:type="spellStart"/>
-            <w:r>
-              <w:rPr>
-                <w:rFonts w:ascii="Times" w:eastAsia="Times" w:hAnsi="Times" w:cs="Times"/>
-                <w:bCs/>
-              </w:rPr>
-              <w:t>gestopft</w:t>
-            </w:r>
-            <w:proofErr w:type="spellEnd"/>
-            <w:r>
-              <w:rPr>
-                <w:rFonts w:ascii="Times" w:eastAsia="Times" w:hAnsi="Times" w:cs="Times"/>
-                <w:bCs/>
-              </w:rPr>
-              <w:t xml:space="preserve"> or just an x? This note has an x notehead with staccato, but the others don’t have staccato and use “+”. Let me know the preferred notation.</w:t>
+              <w:t>Should we use a + sign for gestopft or just an x? This note has an x notehead with staccato, but the others don’t have staccato and use “+”. Let me know the preferred notation.</w:t>
             </w:r>
           </w:p>
         </w:tc>
@@ -2911,6 +2996,7 @@
               <w:rPr>
                 <w:color w:val="ED7D31" w:themeColor="accent2"/>
               </w:rPr>
+              <w:lastRenderedPageBreak/>
               <w:t>Violin I</w:t>
             </w:r>
           </w:p>
@@ -3162,7 +3248,6 @@
               <w:jc w:val="center"/>
             </w:pPr>
             <w:r>
-              <w:lastRenderedPageBreak/>
               <w:t>Harp</w:t>
             </w:r>
           </w:p>
@@ -3807,7 +3892,6 @@
               </w:rPr>
               <w:t xml:space="preserve">Changed </w:t>
             </w:r>
-            <w:proofErr w:type="spellStart"/>
             <w:r>
               <w:rPr>
                 <w:rFonts w:ascii="Times" w:eastAsia="Times" w:hAnsi="Times" w:cs="Times"/>
@@ -3817,7 +3901,6 @@
               </w:rPr>
               <w:t>ppp</w:t>
             </w:r>
-            <w:proofErr w:type="spellEnd"/>
             <w:r>
               <w:rPr>
                 <w:rFonts w:ascii="Times" w:eastAsia="Times" w:hAnsi="Times" w:cs="Times"/>
@@ -3825,7 +3908,6 @@
               </w:rPr>
               <w:t xml:space="preserve"> to </w:t>
             </w:r>
-            <w:proofErr w:type="spellStart"/>
             <w:r>
               <w:rPr>
                 <w:rFonts w:ascii="Times" w:eastAsia="Times" w:hAnsi="Times" w:cs="Times"/>
@@ -3835,7 +3917,6 @@
               </w:rPr>
               <w:t>pppp</w:t>
             </w:r>
-            <w:proofErr w:type="spellEnd"/>
             <w:r>
               <w:rPr>
                 <w:rFonts w:ascii="Times" w:eastAsia="Times" w:hAnsi="Times" w:cs="Times"/>
@@ -3843,7 +3924,6 @@
               </w:rPr>
               <w:t xml:space="preserve"> (there are 13 attacks which always end with </w:t>
             </w:r>
-            <w:proofErr w:type="spellStart"/>
             <w:r>
               <w:rPr>
                 <w:rFonts w:ascii="Times" w:eastAsia="Times" w:hAnsi="Times" w:cs="Times"/>
@@ -3853,7 +3933,6 @@
               </w:rPr>
               <w:t>pppp</w:t>
             </w:r>
-            <w:proofErr w:type="spellEnd"/>
             <w:r>
               <w:rPr>
                 <w:rFonts w:ascii="Times" w:eastAsia="Times" w:hAnsi="Times" w:cs="Times"/>
@@ -4130,7 +4209,18 @@
           <w:p>
             <w:pPr>
               <w:jc w:val="center"/>
-            </w:pPr>
+              <w:rPr>
+                <w:b/>
+                <w:bCs/>
+              </w:rPr>
+            </w:pPr>
+            <w:r>
+              <w:rPr>
+                <w:b/>
+                <w:bCs/>
+              </w:rPr>
+              <w:t>All</w:t>
+            </w:r>
           </w:p>
         </w:tc>
         <w:tc>
@@ -4142,9 +4232,18 @@
               <w:jc w:val="center"/>
               <w:rPr>
                 <w:rFonts w:ascii="Times" w:eastAsia="Times" w:hAnsi="Times" w:cs="Times"/>
-                <w:bCs/>
-              </w:rPr>
-            </w:pPr>
+                <w:b/>
+                <w:bCs/>
+              </w:rPr>
+            </w:pPr>
+            <w:r>
+              <w:rPr>
+                <w:rFonts w:ascii="Times" w:eastAsia="Times" w:hAnsi="Times" w:cs="Times"/>
+                <w:b/>
+                <w:bCs/>
+              </w:rPr>
+              <w:t>112-115</w:t>
+            </w:r>
           </w:p>
         </w:tc>
         <w:tc>
@@ -4155,9 +4254,18 @@
             <w:pPr>
               <w:rPr>
                 <w:rFonts w:ascii="Times" w:eastAsia="Times" w:hAnsi="Times" w:cs="Times"/>
-                <w:bCs/>
-              </w:rPr>
-            </w:pPr>
+                <w:b/>
+                <w:bCs/>
+              </w:rPr>
+            </w:pPr>
+            <w:r>
+              <w:rPr>
+                <w:rFonts w:ascii="Times" w:eastAsia="Times" w:hAnsi="Times" w:cs="Times"/>
+                <w:b/>
+                <w:bCs/>
+              </w:rPr>
+              <w:t>What’s the dynamic for this passage?</w:t>
+            </w:r>
           </w:p>
         </w:tc>
         <w:tc>
@@ -4186,7 +4294,18 @@
           <w:p>
             <w:pPr>
               <w:jc w:val="center"/>
-            </w:pPr>
+              <w:rPr>
+                <w:b/>
+                <w:bCs/>
+              </w:rPr>
+            </w:pPr>
+            <w:r>
+              <w:rPr>
+                <w:b/>
+                <w:bCs/>
+              </w:rPr>
+              <w:t>Fl, Ob, Cl</w:t>
+            </w:r>
           </w:p>
         </w:tc>
         <w:tc>
@@ -4198,9 +4317,18 @@
               <w:jc w:val="center"/>
               <w:rPr>
                 <w:rFonts w:ascii="Times" w:eastAsia="Times" w:hAnsi="Times" w:cs="Times"/>
-                <w:bCs/>
-              </w:rPr>
-            </w:pPr>
+                <w:b/>
+                <w:bCs/>
+              </w:rPr>
+            </w:pPr>
+            <w:r>
+              <w:rPr>
+                <w:rFonts w:ascii="Times" w:eastAsia="Times" w:hAnsi="Times" w:cs="Times"/>
+                <w:b/>
+                <w:bCs/>
+              </w:rPr>
+              <w:t>117-21</w:t>
+            </w:r>
           </w:p>
         </w:tc>
         <w:tc>
@@ -4211,9 +4339,34 @@
             <w:pPr>
               <w:rPr>
                 <w:rFonts w:ascii="Times" w:eastAsia="Times" w:hAnsi="Times" w:cs="Times"/>
-                <w:bCs/>
-              </w:rPr>
-            </w:pPr>
+              </w:rPr>
+            </w:pPr>
+            <w:r>
+              <w:rPr>
+                <w:rFonts w:ascii="Times" w:eastAsia="Times" w:hAnsi="Times" w:cs="Times"/>
+                <w:b/>
+                <w:bCs/>
+              </w:rPr>
+              <w:t xml:space="preserve">Is it </w:t>
+            </w:r>
+            <w:r>
+              <w:rPr>
+                <w:rFonts w:ascii="Times" w:eastAsia="Times" w:hAnsi="Times" w:cs="Times"/>
+                <w:b/>
+                <w:bCs/>
+                <w:i/>
+                <w:iCs/>
+              </w:rPr>
+              <w:t xml:space="preserve">forte </w:t>
+            </w:r>
+            <w:r>
+              <w:rPr>
+                <w:rFonts w:ascii="Times" w:eastAsia="Times" w:hAnsi="Times" w:cs="Times"/>
+                <w:b/>
+                <w:bCs/>
+              </w:rPr>
+              <w:t>throughout?</w:t>
+            </w:r>
           </w:p>
         </w:tc>
         <w:tc>
@@ -4242,7 +4395,16 @@
           <w:p>
             <w:pPr>
               <w:jc w:val="center"/>
-            </w:pPr>
+              <w:rPr>
+                <w:color w:val="ED7D31" w:themeColor="accent2"/>
+              </w:rPr>
+            </w:pPr>
+            <w:r>
+              <w:rPr>
+                <w:color w:val="ED7D31" w:themeColor="accent2"/>
+              </w:rPr>
+              <w:t>Horn</w:t>
+            </w:r>
           </w:p>
         </w:tc>
         <w:tc>
@@ -4255,8 +4417,17 @@
               <w:rPr>
                 <w:rFonts w:ascii="Times" w:eastAsia="Times" w:hAnsi="Times" w:cs="Times"/>
                 <w:bCs/>
-              </w:rPr>
-            </w:pPr>
+                <w:color w:val="ED7D31" w:themeColor="accent2"/>
+              </w:rPr>
+            </w:pPr>
+            <w:r>
+              <w:rPr>
+                <w:rFonts w:ascii="Times" w:eastAsia="Times" w:hAnsi="Times" w:cs="Times"/>
+                <w:bCs/>
+                <w:color w:val="ED7D31" w:themeColor="accent2"/>
+              </w:rPr>
+              <w:t>121</w:t>
+            </w:r>
           </w:p>
         </w:tc>
         <w:tc>
@@ -4268,8 +4439,35 @@
               <w:rPr>
                 <w:rFonts w:ascii="Times" w:eastAsia="Times" w:hAnsi="Times" w:cs="Times"/>
                 <w:bCs/>
-              </w:rPr>
-            </w:pPr>
+                <w:color w:val="ED7D31" w:themeColor="accent2"/>
+              </w:rPr>
+            </w:pPr>
+            <w:r>
+              <w:rPr>
+                <w:rFonts w:ascii="Times" w:eastAsia="Times" w:hAnsi="Times" w:cs="Times"/>
+                <w:bCs/>
+                <w:color w:val="ED7D31" w:themeColor="accent2"/>
+              </w:rPr>
+              <w:t xml:space="preserve">I added ending dynamic of </w:t>
+            </w:r>
+            <w:r>
+              <w:rPr>
+                <w:rFonts w:ascii="Times" w:eastAsia="Times" w:hAnsi="Times" w:cs="Times"/>
+                <w:b/>
+                <w:i/>
+                <w:iCs/>
+                <w:color w:val="ED7D31" w:themeColor="accent2"/>
+              </w:rPr>
+              <w:t>mf</w:t>
+            </w:r>
+            <w:r>
+              <w:rPr>
+                <w:rFonts w:ascii="Times" w:eastAsia="Times" w:hAnsi="Times" w:cs="Times"/>
+                <w:bCs/>
+                <w:color w:val="ED7D31" w:themeColor="accent2"/>
+              </w:rPr>
+              <w:t xml:space="preserve"> like the sax</w:t>
+            </w:r>
           </w:p>
         </w:tc>
         <w:tc>
@@ -4298,7 +4496,600 @@
           <w:p>
             <w:pPr>
               <w:jc w:val="center"/>
-            </w:pPr>
+              <w:rPr>
+                <w:b/>
+                <w:bCs/>
+              </w:rPr>
+            </w:pPr>
+            <w:r>
+              <w:rPr>
+                <w:b/>
+                <w:bCs/>
+              </w:rPr>
+              <w:lastRenderedPageBreak/>
+              <w:t>Perc. I</w:t>
+            </w:r>
+          </w:p>
+        </w:tc>
+        <w:tc>
+          <w:tcPr>
+            <w:tcW w:w="913" w:type="dxa"/>
+          </w:tcPr>
+          <w:p>
+            <w:pPr>
+              <w:jc w:val="center"/>
+              <w:rPr>
+                <w:rFonts w:ascii="Times" w:eastAsia="Times" w:hAnsi="Times" w:cs="Times"/>
+                <w:b/>
+                <w:bCs/>
+              </w:rPr>
+            </w:pPr>
+            <w:r>
+              <w:rPr>
+                <w:rFonts w:ascii="Times" w:eastAsia="Times" w:hAnsi="Times" w:cs="Times"/>
+                <w:b/>
+                <w:bCs/>
+              </w:rPr>
+              <w:t>7/129</w:t>
+            </w:r>
+            <w:r>
+              <w:rPr>
+                <w:rFonts w:ascii="Times" w:eastAsia="Times" w:hAnsi="Times" w:cs="Times"/>
+                <w:b/>
+                <w:bCs/>
+              </w:rPr>
+              <w:t>/147</w:t>
+            </w:r>
+          </w:p>
+        </w:tc>
+        <w:tc>
+          <w:tcPr>
+            <w:tcW w:w="3679" w:type="dxa"/>
+          </w:tcPr>
+          <w:p>
+            <w:pPr>
+              <w:rPr>
+                <w:rFonts w:ascii="Times" w:eastAsia="Times" w:hAnsi="Times" w:cs="Times"/>
+                <w:b/>
+                <w:bCs/>
+              </w:rPr>
+            </w:pPr>
+            <w:r>
+              <w:rPr>
+                <w:rFonts w:ascii="Times" w:eastAsia="Times" w:hAnsi="Times" w:cs="Times"/>
+                <w:b/>
+                <w:bCs/>
+              </w:rPr>
+              <w:t>In the W-pl. line, bar 129</w:t>
+            </w:r>
+            <w:r>
+              <w:rPr>
+                <w:rFonts w:ascii="Times" w:eastAsia="Times" w:hAnsi="Times" w:cs="Times"/>
+                <w:b/>
+                <w:bCs/>
+              </w:rPr>
+              <w:t xml:space="preserve"> (or 147)</w:t>
+            </w:r>
+            <w:r>
+              <w:rPr>
+                <w:rFonts w:ascii="Times" w:eastAsia="Times" w:hAnsi="Times" w:cs="Times"/>
+                <w:b/>
+                <w:bCs/>
+              </w:rPr>
+              <w:t xml:space="preserve"> beat 2 matches with bar 7 beat 4. In 129, there’s an additional note. </w:t>
+            </w:r>
+          </w:p>
+          <w:p>
+            <w:pPr>
+              <w:pStyle w:val="ListParagraph"/>
+              <w:numPr>
+                <w:ilvl w:val="0"/>
+                <w:numId w:val="5"/>
+              </w:numPr>
+              <w:rPr>
+                <w:rFonts w:ascii="Times" w:eastAsia="Times" w:hAnsi="Times" w:cs="Times"/>
+                <w:b/>
+                <w:bCs/>
+              </w:rPr>
+            </w:pPr>
+            <w:r>
+              <w:rPr>
+                <w:rFonts w:ascii="Times" w:eastAsia="Times" w:hAnsi="Times" w:cs="Times"/>
+                <w:b/>
+                <w:bCs/>
+              </w:rPr>
+              <w:t>Do you want this note in both bar 129 and 147?</w:t>
+            </w:r>
+          </w:p>
+          <w:p>
+            <w:pPr>
+              <w:pStyle w:val="ListParagraph"/>
+              <w:numPr>
+                <w:ilvl w:val="0"/>
+                <w:numId w:val="5"/>
+              </w:numPr>
+              <w:rPr>
+                <w:rFonts w:ascii="Times" w:eastAsia="Times" w:hAnsi="Times" w:cs="Times"/>
+                <w:b/>
+                <w:bCs/>
+              </w:rPr>
+            </w:pPr>
+            <w:r>
+              <w:rPr>
+                <w:rFonts w:ascii="Times" w:eastAsia="Times" w:hAnsi="Times" w:cs="Times"/>
+                <w:b/>
+                <w:bCs/>
+              </w:rPr>
+              <w:t>Do you want it added to bar 7?</w:t>
+            </w:r>
+          </w:p>
+          <w:p>
+            <w:pPr>
+              <w:pStyle w:val="ListParagraph"/>
+              <w:numPr>
+                <w:ilvl w:val="0"/>
+                <w:numId w:val="5"/>
+              </w:numPr>
+              <w:rPr>
+                <w:rFonts w:ascii="Times" w:eastAsia="Times" w:hAnsi="Times" w:cs="Times"/>
+                <w:b/>
+                <w:bCs/>
+              </w:rPr>
+            </w:pPr>
+            <w:r>
+              <w:rPr>
+                <w:rFonts w:ascii="Times" w:eastAsia="Times" w:hAnsi="Times" w:cs="Times"/>
+                <w:b/>
+                <w:bCs/>
+              </w:rPr>
+              <w:t>Do you want it removed from all?</w:t>
+            </w:r>
+          </w:p>
+          <w:p>
+            <w:pPr>
+              <w:pStyle w:val="ListParagraph"/>
+              <w:numPr>
+                <w:ilvl w:val="0"/>
+                <w:numId w:val="5"/>
+              </w:numPr>
+              <w:rPr>
+                <w:rFonts w:ascii="Times" w:eastAsia="Times" w:hAnsi="Times" w:cs="Times"/>
+                <w:b/>
+                <w:bCs/>
+              </w:rPr>
+            </w:pPr>
+            <w:r>
+              <w:rPr>
+                <w:rFonts w:ascii="Times" w:eastAsia="Times" w:hAnsi="Times" w:cs="Times"/>
+                <w:b/>
+                <w:bCs/>
+              </w:rPr>
+              <w:t>Do you want it kept as is?</w:t>
+            </w:r>
+          </w:p>
+        </w:tc>
+        <w:tc>
+          <w:tcPr>
+            <w:tcW w:w="2711" w:type="dxa"/>
+          </w:tcPr>
+          <w:p>
+            <w:pPr>
+              <w:jc w:val="center"/>
+              <w:rPr>
+                <w:rFonts w:ascii="Times" w:eastAsia="Times" w:hAnsi="Times" w:cs="Times"/>
+                <w:bCs/>
+              </w:rPr>
+            </w:pPr>
+          </w:p>
+        </w:tc>
+      </w:tr>
+      <w:tr>
+        <w:trPr>
+          <w:trHeight w:val="552"/>
+        </w:trPr>
+        <w:tc>
+          <w:tcPr>
+            <w:tcW w:w="1782" w:type="dxa"/>
+          </w:tcPr>
+          <w:p>
+            <w:pPr>
+              <w:jc w:val="center"/>
+            </w:pPr>
+            <w:r>
+              <w:t>Harp, Piano</w:t>
+            </w:r>
+            <w:r>
+              <w:t>, Marimba</w:t>
+            </w:r>
+          </w:p>
+        </w:tc>
+        <w:tc>
+          <w:tcPr>
+            <w:tcW w:w="913" w:type="dxa"/>
+          </w:tcPr>
+          <w:p>
+            <w:pPr>
+              <w:jc w:val="center"/>
+              <w:rPr>
+                <w:rFonts w:ascii="Times" w:eastAsia="Times" w:hAnsi="Times" w:cs="Times"/>
+                <w:bCs/>
+              </w:rPr>
+            </w:pPr>
+            <w:r>
+              <w:rPr>
+                <w:rFonts w:ascii="Times" w:eastAsia="Times" w:hAnsi="Times" w:cs="Times"/>
+                <w:bCs/>
+              </w:rPr>
+              <w:t>133</w:t>
+            </w:r>
+            <w:r>
+              <w:rPr>
+                <w:rFonts w:ascii="Times" w:eastAsia="Times" w:hAnsi="Times" w:cs="Times"/>
+                <w:bCs/>
+              </w:rPr>
+              <w:t>-3</w:t>
+            </w:r>
+            <w:r>
+              <w:rPr>
+                <w:rFonts w:ascii="Times" w:eastAsia="Times" w:hAnsi="Times" w:cs="Times"/>
+                <w:bCs/>
+              </w:rPr>
+              <w:t>8</w:t>
+            </w:r>
+          </w:p>
+        </w:tc>
+        <w:tc>
+          <w:tcPr>
+            <w:tcW w:w="3679" w:type="dxa"/>
+          </w:tcPr>
+          <w:p>
+            <w:pPr>
+              <w:rPr>
+                <w:rFonts w:ascii="Times" w:eastAsia="Times" w:hAnsi="Times" w:cs="Times"/>
+                <w:bCs/>
+              </w:rPr>
+            </w:pPr>
+            <w:r>
+              <w:rPr>
+                <w:rFonts w:ascii="Times" w:eastAsia="Times" w:hAnsi="Times" w:cs="Times"/>
+                <w:bCs/>
+              </w:rPr>
+              <w:t xml:space="preserve">The marked notes don’t have accent </w:t>
+            </w:r>
+            <w:r>
+              <w:rPr>
+                <w:rFonts w:ascii="Times" w:eastAsia="Times" w:hAnsi="Times" w:cs="Times"/>
+                <w:bCs/>
+              </w:rPr>
+              <w:t>and/or</w:t>
+            </w:r>
+            <w:r>
+              <w:rPr>
+                <w:rFonts w:ascii="Times" w:eastAsia="Times" w:hAnsi="Times" w:cs="Times"/>
+                <w:bCs/>
+              </w:rPr>
+              <w:t xml:space="preserve"> staccato,</w:t>
+            </w:r>
+            <w:r>
+              <w:rPr>
+                <w:rFonts w:ascii="Times" w:eastAsia="Times" w:hAnsi="Times" w:cs="Times"/>
+                <w:bCs/>
+              </w:rPr>
+              <w:t xml:space="preserve"> but others do -</w:t>
+            </w:r>
+            <w:r>
+              <w:rPr>
+                <w:rFonts w:ascii="Times" w:eastAsia="Times" w:hAnsi="Times" w:cs="Times"/>
+                <w:bCs/>
+              </w:rPr>
+              <w:t xml:space="preserve"> is this intentional?</w:t>
+            </w:r>
+          </w:p>
+        </w:tc>
+        <w:tc>
+          <w:tcPr>
+            <w:tcW w:w="2711" w:type="dxa"/>
+          </w:tcPr>
+          <w:p>
+            <w:pPr>
+              <w:jc w:val="center"/>
+              <w:rPr>
+                <w:rFonts w:ascii="Times" w:eastAsia="Times" w:hAnsi="Times" w:cs="Times"/>
+                <w:bCs/>
+              </w:rPr>
+            </w:pPr>
+          </w:p>
+        </w:tc>
+      </w:tr>
+      <w:tr>
+        <w:trPr>
+          <w:trHeight w:val="552"/>
+        </w:trPr>
+        <w:tc>
+          <w:tcPr>
+            <w:tcW w:w="1782" w:type="dxa"/>
+          </w:tcPr>
+          <w:p>
+            <w:pPr>
+              <w:jc w:val="center"/>
+              <w:rPr>
+                <w:color w:val="ED7D31" w:themeColor="accent2"/>
+              </w:rPr>
+            </w:pPr>
+            <w:r>
+              <w:rPr>
+                <w:color w:val="ED7D31" w:themeColor="accent2"/>
+              </w:rPr>
+              <w:t>Harp</w:t>
+            </w:r>
+          </w:p>
+        </w:tc>
+        <w:tc>
+          <w:tcPr>
+            <w:tcW w:w="913" w:type="dxa"/>
+          </w:tcPr>
+          <w:p>
+            <w:pPr>
+              <w:jc w:val="center"/>
+              <w:rPr>
+                <w:rFonts w:ascii="Times" w:eastAsia="Times" w:hAnsi="Times" w:cs="Times"/>
+                <w:bCs/>
+                <w:color w:val="ED7D31" w:themeColor="accent2"/>
+              </w:rPr>
+            </w:pPr>
+            <w:r>
+              <w:rPr>
+                <w:rFonts w:ascii="Times" w:eastAsia="Times" w:hAnsi="Times" w:cs="Times"/>
+                <w:bCs/>
+                <w:color w:val="ED7D31" w:themeColor="accent2"/>
+              </w:rPr>
+              <w:t>138</w:t>
+            </w:r>
+            <w:r>
+              <w:rPr>
+                <w:rFonts w:ascii="Times" w:eastAsia="Times" w:hAnsi="Times" w:cs="Times"/>
+                <w:bCs/>
+                <w:color w:val="ED7D31" w:themeColor="accent2"/>
+              </w:rPr>
+              <w:t>, 141</w:t>
+            </w:r>
+          </w:p>
+        </w:tc>
+        <w:tc>
+          <w:tcPr>
+            <w:tcW w:w="3679" w:type="dxa"/>
+          </w:tcPr>
+          <w:p>
+            <w:pPr>
+              <w:rPr>
+                <w:rFonts w:ascii="Times" w:eastAsia="Times" w:hAnsi="Times" w:cs="Times"/>
+                <w:bCs/>
+                <w:color w:val="ED7D31" w:themeColor="accent2"/>
+              </w:rPr>
+            </w:pPr>
+            <w:r>
+              <w:rPr>
+                <w:rFonts w:ascii="Times" w:eastAsia="Times" w:hAnsi="Times" w:cs="Times"/>
+                <w:bCs/>
+                <w:color w:val="ED7D31" w:themeColor="accent2"/>
+              </w:rPr>
+              <w:t>Added dampen sign</w:t>
+            </w:r>
+            <w:r>
+              <w:rPr>
+                <w:rFonts w:ascii="Times" w:eastAsia="Times" w:hAnsi="Times" w:cs="Times"/>
+                <w:bCs/>
+                <w:color w:val="ED7D31" w:themeColor="accent2"/>
+              </w:rPr>
+              <w:t xml:space="preserve">. </w:t>
+            </w:r>
+            <w:r>
+              <w:rPr>
+                <w:rFonts w:ascii="Times" w:eastAsia="Times" w:hAnsi="Times" w:cs="Times"/>
+                <w:bCs/>
+              </w:rPr>
+              <w:t>Should I add at 140?</w:t>
+            </w:r>
+          </w:p>
+        </w:tc>
+        <w:tc>
+          <w:tcPr>
+            <w:tcW w:w="2711" w:type="dxa"/>
+          </w:tcPr>
+          <w:p>
+            <w:pPr>
+              <w:jc w:val="center"/>
+              <w:rPr>
+                <w:rFonts w:ascii="Times" w:eastAsia="Times" w:hAnsi="Times" w:cs="Times"/>
+                <w:bCs/>
+              </w:rPr>
+            </w:pPr>
+          </w:p>
+        </w:tc>
+      </w:tr>
+      <w:tr>
+        <w:trPr>
+          <w:trHeight w:val="552"/>
+        </w:trPr>
+        <w:tc>
+          <w:tcPr>
+            <w:tcW w:w="1782" w:type="dxa"/>
+          </w:tcPr>
+          <w:p>
+            <w:pPr>
+              <w:jc w:val="center"/>
+            </w:pPr>
+          </w:p>
+        </w:tc>
+        <w:tc>
+          <w:tcPr>
+            <w:tcW w:w="913" w:type="dxa"/>
+          </w:tcPr>
+          <w:p>
+            <w:pPr>
+              <w:jc w:val="center"/>
+              <w:rPr>
+                <w:rFonts w:ascii="Times" w:eastAsia="Times" w:hAnsi="Times" w:cs="Times"/>
+                <w:bCs/>
+              </w:rPr>
+            </w:pPr>
+          </w:p>
+        </w:tc>
+        <w:tc>
+          <w:tcPr>
+            <w:tcW w:w="3679" w:type="dxa"/>
+          </w:tcPr>
+          <w:p>
+            <w:pPr>
+              <w:rPr>
+                <w:rFonts w:ascii="Times" w:eastAsia="Times" w:hAnsi="Times" w:cs="Times"/>
+                <w:bCs/>
+              </w:rPr>
+            </w:pPr>
+          </w:p>
+        </w:tc>
+        <w:tc>
+          <w:tcPr>
+            <w:tcW w:w="2711" w:type="dxa"/>
+          </w:tcPr>
+          <w:p>
+            <w:pPr>
+              <w:jc w:val="center"/>
+              <w:rPr>
+                <w:rFonts w:ascii="Times" w:eastAsia="Times" w:hAnsi="Times" w:cs="Times"/>
+                <w:bCs/>
+              </w:rPr>
+            </w:pPr>
+          </w:p>
+        </w:tc>
+      </w:tr>
+      <w:tr>
+        <w:trPr>
+          <w:trHeight w:val="552"/>
+        </w:trPr>
+        <w:tc>
+          <w:tcPr>
+            <w:tcW w:w="1782" w:type="dxa"/>
+          </w:tcPr>
+          <w:p>
+            <w:pPr>
+              <w:jc w:val="center"/>
+            </w:pPr>
+          </w:p>
+        </w:tc>
+        <w:tc>
+          <w:tcPr>
+            <w:tcW w:w="913" w:type="dxa"/>
+          </w:tcPr>
+          <w:p>
+            <w:pPr>
+              <w:jc w:val="center"/>
+              <w:rPr>
+                <w:rFonts w:ascii="Times" w:eastAsia="Times" w:hAnsi="Times" w:cs="Times"/>
+                <w:bCs/>
+              </w:rPr>
+            </w:pPr>
+          </w:p>
+        </w:tc>
+        <w:tc>
+          <w:tcPr>
+            <w:tcW w:w="3679" w:type="dxa"/>
+          </w:tcPr>
+          <w:p>
+            <w:pPr>
+              <w:rPr>
+                <w:rFonts w:ascii="Times" w:eastAsia="Times" w:hAnsi="Times" w:cs="Times"/>
+                <w:bCs/>
+              </w:rPr>
+            </w:pPr>
+          </w:p>
+        </w:tc>
+        <w:tc>
+          <w:tcPr>
+            <w:tcW w:w="2711" w:type="dxa"/>
+          </w:tcPr>
+          <w:p>
+            <w:pPr>
+              <w:jc w:val="center"/>
+              <w:rPr>
+                <w:rFonts w:ascii="Times" w:eastAsia="Times" w:hAnsi="Times" w:cs="Times"/>
+                <w:bCs/>
+              </w:rPr>
+            </w:pPr>
+          </w:p>
+        </w:tc>
+      </w:tr>
+      <w:tr>
+        <w:trPr>
+          <w:trHeight w:val="552"/>
+        </w:trPr>
+        <w:tc>
+          <w:tcPr>
+            <w:tcW w:w="1782" w:type="dxa"/>
+          </w:tcPr>
+          <w:p>
+            <w:pPr>
+              <w:jc w:val="center"/>
+            </w:pPr>
+          </w:p>
+        </w:tc>
+        <w:tc>
+          <w:tcPr>
+            <w:tcW w:w="913" w:type="dxa"/>
+          </w:tcPr>
+          <w:p>
+            <w:pPr>
+              <w:jc w:val="center"/>
+              <w:rPr>
+                <w:rFonts w:ascii="Times" w:eastAsia="Times" w:hAnsi="Times" w:cs="Times"/>
+                <w:bCs/>
+              </w:rPr>
+            </w:pPr>
+          </w:p>
+        </w:tc>
+        <w:tc>
+          <w:tcPr>
+            <w:tcW w:w="3679" w:type="dxa"/>
+          </w:tcPr>
+          <w:p>
+            <w:pPr>
+              <w:rPr>
+                <w:rFonts w:ascii="Times" w:eastAsia="Times" w:hAnsi="Times" w:cs="Times"/>
+                <w:bCs/>
+              </w:rPr>
+            </w:pPr>
+          </w:p>
+        </w:tc>
+        <w:tc>
+          <w:tcPr>
+            <w:tcW w:w="2711" w:type="dxa"/>
+          </w:tcPr>
+          <w:p>
+            <w:pPr>
+              <w:jc w:val="center"/>
+              <w:rPr>
+                <w:rFonts w:ascii="Times" w:eastAsia="Times" w:hAnsi="Times" w:cs="Times"/>
+                <w:bCs/>
+              </w:rPr>
+            </w:pPr>
+          </w:p>
+        </w:tc>
+      </w:tr>
+      <w:tr>
+        <w:trPr>
+          <w:trHeight w:val="552"/>
+        </w:trPr>
+        <w:tc>
+          <w:tcPr>
+            <w:tcW w:w="1782" w:type="dxa"/>
+          </w:tcPr>
+          <w:p>
+            <w:pPr>
+              <w:jc w:val="center"/>
+            </w:pPr>
+            <w:r>
+              <w:t>Last bar</w:t>
+            </w:r>
           </w:p>
         </w:tc>
         <w:tc>
@@ -4443,6 +5234,7 @@
                 <w:rFonts w:ascii="Times" w:eastAsia="Times" w:hAnsi="Times" w:cs="Times"/>
                 <w:b/>
               </w:rPr>
+              <w:lastRenderedPageBreak/>
               <w:t xml:space="preserve">Errata from Version 1 (page </w:t>
             </w:r>
             <w:r>
@@ -5577,6 +6369,186 @@
       </w:rPr>
     </w:lvl>
   </w:abstractNum>
+  <w:abstractNum w:abstractNumId="3" w15:restartNumberingAfterBreak="0">
+    <w:nsid w:val="3ED37038"/>
+    <w:multiLevelType w:val="hybridMultilevel"/>
+    <w:tmpl w:val="33BC4586"/>
+    <w:lvl w:ilvl="0" w:tplc="0409000F">
+      <w:start w:val="1"/>
+      <w:numFmt w:val="decimal"/>
+      <w:lvlText w:val="%1."/>
+      <w:lvlJc w:val="left"/>
+      <w:pPr>
+        <w:ind w:left="720" w:hanging="360"/>
+      </w:pPr>
+      <w:rPr>
+        <w:rFonts w:hint="default"/>
+      </w:rPr>
+    </w:lvl>
+    <w:lvl w:ilvl="1" w:tplc="04090019" w:tentative="1">
+      <w:start w:val="1"/>
+      <w:numFmt w:val="lowerLetter"/>
+      <w:lvlText w:val="%2."/>
+      <w:lvlJc w:val="left"/>
+      <w:pPr>
+        <w:ind w:left="1440" w:hanging="360"/>
+      </w:pPr>
+    </w:lvl>
+    <w:lvl w:ilvl="2" w:tplc="0409001B" w:tentative="1">
+      <w:start w:val="1"/>
+      <w:numFmt w:val="lowerRoman"/>
+      <w:lvlText w:val="%3."/>
+      <w:lvlJc w:val="right"/>
+      <w:pPr>
+        <w:ind w:left="2160" w:hanging="180"/>
+      </w:pPr>
+    </w:lvl>
+    <w:lvl w:ilvl="3" w:tplc="0409000F" w:tentative="1">
+      <w:start w:val="1"/>
+      <w:numFmt w:val="decimal"/>
+      <w:lvlText w:val="%4."/>
+      <w:lvlJc w:val="left"/>
+      <w:pPr>
+        <w:ind w:left="2880" w:hanging="360"/>
+      </w:pPr>
+    </w:lvl>
+    <w:lvl w:ilvl="4" w:tplc="04090019" w:tentative="1">
+      <w:start w:val="1"/>
+      <w:numFmt w:val="lowerLetter"/>
+      <w:lvlText w:val="%5."/>
+      <w:lvlJc w:val="left"/>
+      <w:pPr>
+        <w:ind w:left="3600" w:hanging="360"/>
+      </w:pPr>
+    </w:lvl>
+    <w:lvl w:ilvl="5" w:tplc="0409001B" w:tentative="1">
+      <w:start w:val="1"/>
+      <w:numFmt w:val="lowerRoman"/>
+      <w:lvlText w:val="%6."/>
+      <w:lvlJc w:val="right"/>
+      <w:pPr>
+        <w:ind w:left="4320" w:hanging="180"/>
+      </w:pPr>
+    </w:lvl>
+    <w:lvl w:ilvl="6" w:tplc="0409000F" w:tentative="1">
+      <w:start w:val="1"/>
+      <w:numFmt w:val="decimal"/>
+      <w:lvlText w:val="%7."/>
+      <w:lvlJc w:val="left"/>
+      <w:pPr>
+        <w:ind w:left="5040" w:hanging="360"/>
+      </w:pPr>
+    </w:lvl>
+    <w:lvl w:ilvl="7" w:tplc="04090019" w:tentative="1">
+      <w:start w:val="1"/>
+      <w:numFmt w:val="lowerLetter"/>
+      <w:lvlText w:val="%8."/>
+      <w:lvlJc w:val="left"/>
+      <w:pPr>
+        <w:ind w:left="5760" w:hanging="360"/>
+      </w:pPr>
+    </w:lvl>
+    <w:lvl w:ilvl="8" w:tplc="0409001B" w:tentative="1">
+      <w:start w:val="1"/>
+      <w:numFmt w:val="lowerRoman"/>
+      <w:lvlText w:val="%9."/>
+      <w:lvlJc w:val="right"/>
+      <w:pPr>
+        <w:ind w:left="6480" w:hanging="180"/>
+      </w:pPr>
+    </w:lvl>
+  </w:abstractNum>
+  <w:abstractNum w:abstractNumId="4" w15:restartNumberingAfterBreak="0">
+    <w:nsid w:val="7FF40CF5"/>
+    <w:multiLevelType w:val="hybridMultilevel"/>
+    <w:tmpl w:val="60ECB7C8"/>
+    <w:lvl w:ilvl="0" w:tplc="71FC3AF6">
+      <w:start w:val="1"/>
+      <w:numFmt w:val="decimal"/>
+      <w:lvlText w:val="%1."/>
+      <w:lvlJc w:val="left"/>
+      <w:pPr>
+        <w:ind w:left="720" w:hanging="360"/>
+      </w:pPr>
+      <w:rPr>
+        <w:rFonts w:hint="default"/>
+        <w:b w:val="0"/>
+        <w:sz w:val="32"/>
+      </w:rPr>
+    </w:lvl>
+    <w:lvl w:ilvl="1" w:tplc="04090019" w:tentative="1">
+      <w:start w:val="1"/>
+      <w:numFmt w:val="lowerLetter"/>
+      <w:lvlText w:val="%2."/>
+      <w:lvlJc w:val="left"/>
+      <w:pPr>
+        <w:ind w:left="1440" w:hanging="360"/>
+      </w:pPr>
+    </w:lvl>
+    <w:lvl w:ilvl="2" w:tplc="0409001B" w:tentative="1">
+      <w:start w:val="1"/>
+      <w:numFmt w:val="lowerRoman"/>
+      <w:lvlText w:val="%3."/>
+      <w:lvlJc w:val="right"/>
+      <w:pPr>
+        <w:ind w:left="2160" w:hanging="180"/>
+      </w:pPr>
+    </w:lvl>
+    <w:lvl w:ilvl="3" w:tplc="0409000F" w:tentative="1">
+      <w:start w:val="1"/>
+      <w:numFmt w:val="decimal"/>
+      <w:lvlText w:val="%4."/>
+      <w:lvlJc w:val="left"/>
+      <w:pPr>
+        <w:ind w:left="2880" w:hanging="360"/>
+      </w:pPr>
+    </w:lvl>
+    <w:lvl w:ilvl="4" w:tplc="04090019" w:tentative="1">
+      <w:start w:val="1"/>
+      <w:numFmt w:val="lowerLetter"/>
+      <w:lvlText w:val="%5."/>
+      <w:lvlJc w:val="left"/>
+      <w:pPr>
+        <w:ind w:left="3600" w:hanging="360"/>
+      </w:pPr>
+    </w:lvl>
+    <w:lvl w:ilvl="5" w:tplc="0409001B" w:tentative="1">
+      <w:start w:val="1"/>
+      <w:numFmt w:val="lowerRoman"/>
+      <w:lvlText w:val="%6."/>
+      <w:lvlJc w:val="right"/>
+      <w:pPr>
+        <w:ind w:left="4320" w:hanging="180"/>
+      </w:pPr>
+    </w:lvl>
+    <w:lvl w:ilvl="6" w:tplc="0409000F" w:tentative="1">
+      <w:start w:val="1"/>
+      <w:numFmt w:val="decimal"/>
+      <w:lvlText w:val="%7."/>
+      <w:lvlJc w:val="left"/>
+      <w:pPr>
+        <w:ind w:left="5040" w:hanging="360"/>
+      </w:pPr>
+    </w:lvl>
+    <w:lvl w:ilvl="7" w:tplc="04090019" w:tentative="1">
+      <w:start w:val="1"/>
+      <w:numFmt w:val="lowerLetter"/>
+      <w:lvlText w:val="%8."/>
+      <w:lvlJc w:val="left"/>
+      <w:pPr>
+        <w:ind w:left="5760" w:hanging="360"/>
+      </w:pPr>
+    </w:lvl>
+    <w:lvl w:ilvl="8" w:tplc="0409001B" w:tentative="1">
+      <w:start w:val="1"/>
+      <w:numFmt w:val="lowerRoman"/>
+      <w:lvlText w:val="%9."/>
+      <w:lvlJc w:val="right"/>
+      <w:pPr>
+        <w:ind w:left="6480" w:hanging="180"/>
+      </w:pPr>
+    </w:lvl>
+  </w:abstractNum>
   <w:num w:numId="1" w16cid:durableId="1933202520">
     <w:abstractNumId w:val="0"/>
   </w:num>
@@ -5585,6 +6557,12 @@
   </w:num>
   <w:num w:numId="3" w16cid:durableId="1727676246">
     <w:abstractNumId w:val="2"/>
+  </w:num>
+  <w:num w:numId="4" w16cid:durableId="1070931303">
+    <w:abstractNumId w:val="4"/>
+  </w:num>
+  <w:num w:numId="5" w16cid:durableId="1822888237">
+    <w:abstractNumId w:val="3"/>
   </w:num>
 </w:numbering>
 </file>

</xml_diff>